<commit_message>
proposal: first part full draft, proto RemoteVEhicleService
</commit_message>
<xml_diff>
--- a/CA-proposal-v1.0.docx
+++ b/CA-proposal-v1.0.docx
@@ -225,6 +225,119 @@
     </w:p>
     <w:p>
       <w:pPr>
+        <w:pStyle w:val="Heading1"/>
+        <w:jc w:val="center"/>
+        <w:rPr>
+          <w:color w:val="4F81BD" w:themeColor="accent1"/>
+        </w:rPr>
+      </w:pPr>
+      <w:r>
+        <w:rPr>
+          <w:color w:val="4F81BD" w:themeColor="accent1"/>
+        </w:rPr>
+        <w:t>National College of Ireland</w:t>
+      </w:r>
+    </w:p>
+    <w:p>
+      <w:pPr>
+        <w:spacing w:after="118" w:line="259" w:lineRule="auto"/>
+      </w:pPr>
+      <w:r>
+        <w:rPr>
+          <w:sz w:val="36"/>
+        </w:rPr>
+        <w:t xml:space="preserve"> </w:t>
+      </w:r>
+    </w:p>
+    <w:p>
+      <w:pPr>
+        <w:spacing w:line="259" w:lineRule="auto"/>
+        <w:ind w:left="204"/>
+        <w:jc w:val="center"/>
+      </w:pPr>
+      <w:proofErr w:type="spellStart"/>
+      <w:r>
+        <w:rPr>
+          <w:b/>
+          <w:color w:val="2D5294"/>
+          <w:sz w:val="28"/>
+        </w:rPr>
+        <w:t>HDip</w:t>
+      </w:r>
+      <w:proofErr w:type="spellEnd"/>
+      <w:r>
+        <w:rPr>
+          <w:b/>
+          <w:color w:val="2D5294"/>
+          <w:sz w:val="28"/>
+        </w:rPr>
+        <w:t xml:space="preserve"> in Computing</w:t>
+      </w:r>
+      <w:r>
+        <w:rPr>
+          <w:b/>
+          <w:sz w:val="28"/>
+        </w:rPr>
+        <w:t xml:space="preserve"> </w:t>
+      </w:r>
+    </w:p>
+    <w:p>
+      <w:pPr>
+        <w:spacing w:line="259" w:lineRule="auto"/>
+        <w:ind w:left="215"/>
+        <w:jc w:val="center"/>
+      </w:pPr>
+      <w:r>
+        <w:rPr>
+          <w:color w:val="2D5294"/>
+        </w:rPr>
+        <w:t>(</w:t>
+      </w:r>
+      <w:r>
+        <w:rPr>
+          <w:b/>
+          <w:color w:val="2D5294"/>
+        </w:rPr>
+        <w:t>HDSDEV_SEPBL_YR2</w:t>
+      </w:r>
+      <w:r>
+        <w:rPr>
+          <w:color w:val="2D5294"/>
+        </w:rPr>
+        <w:t>)</w:t>
+      </w:r>
+      <w:r>
+        <w:t xml:space="preserve"> </w:t>
+      </w:r>
+    </w:p>
+    <w:p>
+      <w:pPr>
+        <w:spacing w:after="79" w:line="259" w:lineRule="auto"/>
+      </w:pPr>
+      <w:r>
+        <w:rPr>
+          <w:sz w:val="21"/>
+        </w:rPr>
+        <w:t xml:space="preserve"> </w:t>
+      </w:r>
+    </w:p>
+    <w:p>
+      <w:pPr>
+        <w:pStyle w:val="Heading3"/>
+        <w:jc w:val="center"/>
+        <w:rPr>
+          <w:color w:val="4F81BD" w:themeColor="accent1"/>
+        </w:rPr>
+      </w:pPr>
+      <w:r>
+        <w:rPr>
+          <w:color w:val="4F81BD" w:themeColor="accent1"/>
+        </w:rPr>
+        <w:t>Distributed Systems Project</w:t>
+      </w:r>
+    </w:p>
+    <w:p>
+      <w:pPr>
         <w:pStyle w:val="BodyText"/>
         <w:rPr>
           <w:rFonts w:ascii="Calibri"/>
@@ -549,53 +662,319 @@
     </w:p>
     <w:p>
       <w:pPr>
-        <w:ind w:firstLine="120"/>
-      </w:pPr>
-      <w:r>
-        <w:t xml:space="preserve">As my student number ends with 8 my project will be smart farm (agriculture). Smart farms are a rapidly growing market due to the latest advancements in remote robotics and AI fields, combined with a growth of remote/cloud computing services. It goes way beyond smarts sensors and weather </w:t>
-      </w:r>
-      <w:r>
-        <w:t>forecasts,</w:t>
-      </w:r>
-      <w:r>
-        <w:t xml:space="preserve"> and it starts to include </w:t>
-      </w:r>
-      <w:r>
-        <w:t>the use</w:t>
-      </w:r>
-      <w:r>
-        <w:t xml:space="preserve"> of </w:t>
-      </w:r>
-      <w:r>
-        <w:t>remote</w:t>
-      </w:r>
-      <w:r>
-        <w:t xml:space="preserve"> tractors, AI harvester robots and remote drones to expand scope of smart possibilities in agriculture. It can use satellite imagery to map regions of </w:t>
-      </w:r>
-      <w:r>
-        <w:t>farms</w:t>
-      </w:r>
-      <w:r>
-        <w:t xml:space="preserve"> (for example for remote tractors to operate) and AI </w:t>
-      </w:r>
-      <w:r>
-        <w:t>for decision-making even regarding crops to be sown.</w:t>
-      </w:r>
-    </w:p>
-    <w:p>
-      <w:pPr>
         <w:pStyle w:val="Heading1"/>
         <w:spacing w:before="24"/>
         <w:jc w:val="both"/>
         <w:rPr>
-          <w:color w:val="345A8A"/>
-        </w:rPr>
-      </w:pPr>
-      <w:r>
-        <w:rPr>
-          <w:color w:val="345A8A"/>
-        </w:rPr>
-        <w:t>Service definition and RPC</w:t>
+          <w:b w:val="0"/>
+          <w:bCs w:val="0"/>
+          <w:i/>
+          <w:iCs/>
+          <w:color w:val="000000" w:themeColor="text1"/>
+          <w:sz w:val="24"/>
+          <w:szCs w:val="24"/>
+        </w:rPr>
+      </w:pPr>
+    </w:p>
+    <w:p>
+      <w:pPr>
+        <w:ind w:firstLine="120"/>
+        <w:rPr>
+          <w:b/>
+          <w:bCs/>
+          <w:sz w:val="16"/>
+          <w:szCs w:val="16"/>
+        </w:rPr>
+      </w:pPr>
+      <w:r>
+        <w:rPr>
+          <w:b/>
+          <w:bCs/>
+          <w:sz w:val="16"/>
+          <w:szCs w:val="16"/>
+        </w:rPr>
+        <w:t>(</w:t>
+      </w:r>
+      <w:r>
+        <w:rPr>
+          <w:b/>
+          <w:bCs/>
+          <w:sz w:val="16"/>
+          <w:szCs w:val="16"/>
+        </w:rPr>
+        <w:t>As my student number ends with 8 my project will be smart farm (agriculture).</w:t>
+      </w:r>
+      <w:r>
+        <w:rPr>
+          <w:b/>
+          <w:bCs/>
+          <w:sz w:val="16"/>
+          <w:szCs w:val="16"/>
+        </w:rPr>
+        <w:t>)</w:t>
+      </w:r>
+    </w:p>
+    <w:p>
+      <w:pPr>
+        <w:ind w:firstLine="120"/>
+      </w:pPr>
+      <w:r>
+        <w:t xml:space="preserve"> </w:t>
+      </w:r>
+      <w:r>
+        <w:tab/>
+      </w:r>
+      <w:r>
+        <w:t>Smart farms are a rapidly growing market due to the latest advancements in remote robotics and AI fields, combined with a growth of remote/</w:t>
+      </w:r>
+      <w:r>
+        <w:t xml:space="preserve"> </w:t>
+      </w:r>
+      <w:r>
+        <w:t xml:space="preserve">cloud computing services. It goes way beyond smarts sensors and weather </w:t>
+      </w:r>
+      <w:r>
+        <w:t>forecasts,</w:t>
+      </w:r>
+      <w:r>
+        <w:t xml:space="preserve"> and it starts to include </w:t>
+      </w:r>
+      <w:r>
+        <w:t>the use</w:t>
+      </w:r>
+      <w:r>
+        <w:t xml:space="preserve"> of </w:t>
+      </w:r>
+      <w:r>
+        <w:t>remote</w:t>
+      </w:r>
+      <w:r>
+        <w:t xml:space="preserve"> tractors, AI harvester robots</w:t>
+      </w:r>
+      <w:r>
+        <w:t xml:space="preserve"> (that can also detect weeds and spray pesticides) </w:t>
+      </w:r>
+      <w:r>
+        <w:t xml:space="preserve">and remote drones to expand scope of smart possibilities in agriculture. It can use satellite imagery to map regions of </w:t>
+      </w:r>
+      <w:r>
+        <w:t>farms</w:t>
+      </w:r>
+      <w:r>
+        <w:t xml:space="preserve"> (for example for remote tractors to operate) and AI </w:t>
+      </w:r>
+      <w:r>
+        <w:t>for decision-making even regarding crops to be sown</w:t>
+      </w:r>
+      <w:r>
+        <w:rPr>
+          <w:i/>
+          <w:iCs/>
+        </w:rPr>
+        <w:t>.</w:t>
+      </w:r>
+      <w:sdt>
+        <w:sdtPr>
+          <w:rPr>
+            <w:i/>
+            <w:iCs/>
+          </w:rPr>
+          <w:id w:val="1414430353"/>
+          <w:citation/>
+        </w:sdtPr>
+        <w:sdtContent>
+          <w:r>
+            <w:rPr>
+              <w:i/>
+              <w:iCs/>
+            </w:rPr>
+            <w:fldChar w:fldCharType="begin"/>
+          </w:r>
+          <w:r>
+            <w:rPr>
+              <w:i/>
+              <w:iCs/>
+              <w:lang w:val="en-IE"/>
+            </w:rPr>
+            <w:instrText xml:space="preserve"> CITATION Cro24 \l 6153 </w:instrText>
+          </w:r>
+          <w:r>
+            <w:rPr>
+              <w:i/>
+              <w:iCs/>
+            </w:rPr>
+            <w:fldChar w:fldCharType="separate"/>
+          </w:r>
+          <w:r>
+            <w:rPr>
+              <w:i/>
+              <w:iCs/>
+              <w:noProof/>
+              <w:lang w:val="en-IE"/>
+            </w:rPr>
+            <w:t xml:space="preserve"> (Cropin, 2024)</w:t>
+          </w:r>
+          <w:r>
+            <w:rPr>
+              <w:i/>
+              <w:iCs/>
+            </w:rPr>
+            <w:fldChar w:fldCharType="end"/>
+          </w:r>
+        </w:sdtContent>
+      </w:sdt>
+      <w:sdt>
+        <w:sdtPr>
+          <w:rPr>
+            <w:i/>
+            <w:iCs/>
+          </w:rPr>
+          <w:id w:val="-510149869"/>
+          <w:citation/>
+        </w:sdtPr>
+        <w:sdtContent>
+          <w:r>
+            <w:rPr>
+              <w:i/>
+              <w:iCs/>
+            </w:rPr>
+            <w:fldChar w:fldCharType="begin"/>
+          </w:r>
+          <w:r>
+            <w:rPr>
+              <w:i/>
+              <w:iCs/>
+              <w:lang w:val="en-IE"/>
+            </w:rPr>
+            <w:instrText xml:space="preserve"> CITATION Els21 \l 6153 </w:instrText>
+          </w:r>
+          <w:r>
+            <w:rPr>
+              <w:i/>
+              <w:iCs/>
+            </w:rPr>
+            <w:fldChar w:fldCharType="separate"/>
+          </w:r>
+          <w:r>
+            <w:rPr>
+              <w:i/>
+              <w:iCs/>
+              <w:noProof/>
+              <w:lang w:val="en-IE"/>
+            </w:rPr>
+            <w:t xml:space="preserve"> (Elsayed Said Mohamed, AA. Belal, Sameh Kotb Abd-Elmabod, Mohammed A El-Shirbeny, A. Gad, Mohamed B Zahran,, 2021)</w:t>
+          </w:r>
+          <w:r>
+            <w:rPr>
+              <w:i/>
+              <w:iCs/>
+            </w:rPr>
+            <w:fldChar w:fldCharType="end"/>
+          </w:r>
+        </w:sdtContent>
+      </w:sdt>
+    </w:p>
+    <w:p>
+      <w:pPr>
+        <w:ind w:firstLine="120"/>
+      </w:pPr>
+    </w:p>
+    <w:p>
+      <w:pPr>
+        <w:ind w:firstLine="720"/>
+      </w:pPr>
+      <w:r>
+        <w:t xml:space="preserve">My smart farm project implementation/ simulation will consist of services for smart climate for a greenhouse (or rather for many greenhouses), for remote use of </w:t>
+      </w:r>
+      <w:r>
+        <w:t xml:space="preserve">self-driving </w:t>
+      </w:r>
+      <w:r>
+        <w:t xml:space="preserve">tractors, </w:t>
+      </w:r>
+      <w:proofErr w:type="gramStart"/>
+      <w:r>
+        <w:t>drones</w:t>
+      </w:r>
+      <w:proofErr w:type="gramEnd"/>
+      <w:r>
+        <w:t xml:space="preserve"> and harvester robots</w:t>
+      </w:r>
+      <w:r>
+        <w:t xml:space="preserve"> and for </w:t>
+      </w:r>
+      <w:r>
+        <w:t xml:space="preserve">field </w:t>
+      </w:r>
+      <w:r>
+        <w:t>soil</w:t>
+      </w:r>
+      <w:r>
+        <w:t xml:space="preserve"> irrigation</w:t>
+      </w:r>
+      <w:r>
+        <w:t>.</w:t>
+      </w:r>
+      <w:r>
+        <w:t xml:space="preserve"> </w:t>
+      </w:r>
+      <w:proofErr w:type="gramStart"/>
+      <w:r>
+        <w:rPr>
+          <w:i/>
+          <w:iCs/>
+        </w:rPr>
+        <w:t>Greenhouse</w:t>
+      </w:r>
+      <w:r>
+        <w:t xml:space="preserve"> needs</w:t>
+      </w:r>
+      <w:proofErr w:type="gramEnd"/>
+      <w:r>
+        <w:t xml:space="preserve"> specific climate and CO2 levels </w:t>
+      </w:r>
+      <w:r>
+        <w:t xml:space="preserve">and light </w:t>
+      </w:r>
+      <w:r>
+        <w:t xml:space="preserve">to assure best environment for </w:t>
+      </w:r>
+      <w:r>
+        <w:t xml:space="preserve">plant growth. </w:t>
+      </w:r>
+      <w:proofErr w:type="spellStart"/>
+      <w:r>
+        <w:t>GreenhouseService</w:t>
+      </w:r>
+      <w:proofErr w:type="spellEnd"/>
+      <w:r>
+        <w:t xml:space="preserve"> would take stream of measurements from sensors (temperature, humidity, light, soil, moisture, CO2 level, amount of light) and change climate settings to assure best environment for plants. </w:t>
+      </w:r>
+      <w:proofErr w:type="spellStart"/>
+      <w:r>
+        <w:t>RemoteVehicles</w:t>
+      </w:r>
+      <w:proofErr w:type="spellEnd"/>
+      <w:r>
+        <w:t xml:space="preserve"> service would allow robots to send their position and receive stream of directions of where to go or what to do (harvest fruit or take measurement </w:t>
+      </w:r>
+      <w:proofErr w:type="spellStart"/>
+      <w:r>
+        <w:t>etc</w:t>
+      </w:r>
+      <w:proofErr w:type="spellEnd"/>
+      <w:r>
+        <w:t xml:space="preserve">). </w:t>
+      </w:r>
+      <w:proofErr w:type="spellStart"/>
+      <w:proofErr w:type="gramStart"/>
+      <w:r>
+        <w:t>SoilIrrigation</w:t>
+      </w:r>
+      <w:proofErr w:type="spellEnd"/>
+      <w:proofErr w:type="gramEnd"/>
+      <w:r>
+        <w:t xml:space="preserve"> service gets stream of measurements of soil moisture and send information if watering is needed.</w:t>
       </w:r>
     </w:p>
     <w:p>
@@ -607,6 +986,118 @@
           <w:color w:val="345A8A"/>
         </w:rPr>
       </w:pPr>
+      <w:r>
+        <w:rPr>
+          <w:color w:val="345A8A"/>
+        </w:rPr>
+        <w:t>Service definition and RPC</w:t>
+      </w:r>
+    </w:p>
+    <w:p>
+      <w:pPr>
+        <w:pStyle w:val="Heading1"/>
+        <w:spacing w:before="24"/>
+        <w:jc w:val="both"/>
+        <w:rPr>
+          <w:color w:val="345A8A"/>
+        </w:rPr>
+      </w:pPr>
+    </w:p>
+    <w:p>
+      <w:pPr>
+        <w:pStyle w:val="Heading1"/>
+        <w:spacing w:before="24"/>
+        <w:jc w:val="both"/>
+        <w:rPr>
+          <w:b w:val="0"/>
+          <w:bCs w:val="0"/>
+          <w:i/>
+          <w:iCs/>
+          <w:color w:val="000000" w:themeColor="text1"/>
+          <w:sz w:val="24"/>
+          <w:szCs w:val="24"/>
+        </w:rPr>
+      </w:pPr>
+      <w:r>
+        <w:rPr>
+          <w:b w:val="0"/>
+          <w:bCs w:val="0"/>
+          <w:i/>
+          <w:iCs/>
+          <w:color w:val="000000" w:themeColor="text1"/>
+          <w:sz w:val="24"/>
+          <w:szCs w:val="24"/>
+        </w:rPr>
+        <w:t xml:space="preserve">You should explain in detail, </w:t>
+      </w:r>
+      <w:proofErr w:type="gramStart"/>
+      <w:r>
+        <w:rPr>
+          <w:b w:val="0"/>
+          <w:bCs w:val="0"/>
+          <w:i/>
+          <w:iCs/>
+          <w:color w:val="000000" w:themeColor="text1"/>
+          <w:sz w:val="24"/>
+          <w:szCs w:val="24"/>
+        </w:rPr>
+        <w:t>with</w:t>
+      </w:r>
+      <w:proofErr w:type="gramEnd"/>
+      <w:r>
+        <w:rPr>
+          <w:b w:val="0"/>
+          <w:bCs w:val="0"/>
+          <w:i/>
+          <w:iCs/>
+          <w:color w:val="000000" w:themeColor="text1"/>
+          <w:sz w:val="24"/>
+          <w:szCs w:val="24"/>
+        </w:rPr>
+        <w:t xml:space="preserve"> example the request and response for each functionality within the service. Explain in detail the </w:t>
+      </w:r>
+      <w:proofErr w:type="gramStart"/>
+      <w:r>
+        <w:rPr>
+          <w:b w:val="0"/>
+          <w:bCs w:val="0"/>
+          <w:i/>
+          <w:iCs/>
+          <w:color w:val="000000" w:themeColor="text1"/>
+          <w:sz w:val="24"/>
+          <w:szCs w:val="24"/>
+        </w:rPr>
+        <w:t>parameters</w:t>
+      </w:r>
+      <w:proofErr w:type="gramEnd"/>
+    </w:p>
+    <w:p>
+      <w:pPr>
+        <w:pStyle w:val="Heading1"/>
+        <w:spacing w:before="24"/>
+        <w:jc w:val="both"/>
+        <w:rPr>
+          <w:b w:val="0"/>
+          <w:bCs w:val="0"/>
+          <w:i/>
+          <w:iCs/>
+          <w:color w:val="000000" w:themeColor="text1"/>
+          <w:sz w:val="24"/>
+          <w:szCs w:val="24"/>
+        </w:rPr>
+      </w:pPr>
+      <w:r>
+        <w:rPr>
+          <w:b w:val="0"/>
+          <w:bCs w:val="0"/>
+          <w:i/>
+          <w:iCs/>
+          <w:color w:val="000000" w:themeColor="text1"/>
+          <w:sz w:val="24"/>
+          <w:szCs w:val="24"/>
+        </w:rPr>
+        <w:t>[300 words]</w:t>
+      </w:r>
     </w:p>
     <w:p>
       <w:pPr>
@@ -621,86 +1112,6 @@
           <w:szCs w:val="24"/>
         </w:rPr>
       </w:pPr>
-      <w:r>
-        <w:rPr>
-          <w:b w:val="0"/>
-          <w:bCs w:val="0"/>
-          <w:color w:val="000000" w:themeColor="text1"/>
-          <w:sz w:val="24"/>
-          <w:szCs w:val="24"/>
-        </w:rPr>
-        <w:t>Y</w:t>
-      </w:r>
-      <w:r>
-        <w:rPr>
-          <w:b w:val="0"/>
-          <w:bCs w:val="0"/>
-          <w:color w:val="000000" w:themeColor="text1"/>
-          <w:sz w:val="24"/>
-          <w:szCs w:val="24"/>
-        </w:rPr>
-        <w:t>ou should explain in</w:t>
-      </w:r>
-      <w:r>
-        <w:rPr>
-          <w:b w:val="0"/>
-          <w:bCs w:val="0"/>
-          <w:color w:val="000000" w:themeColor="text1"/>
-          <w:sz w:val="24"/>
-          <w:szCs w:val="24"/>
-        </w:rPr>
-        <w:t xml:space="preserve"> </w:t>
-      </w:r>
-      <w:r>
-        <w:rPr>
-          <w:b w:val="0"/>
-          <w:bCs w:val="0"/>
-          <w:color w:val="000000" w:themeColor="text1"/>
-          <w:sz w:val="24"/>
-          <w:szCs w:val="24"/>
-        </w:rPr>
-        <w:t>detail, with example the request and response for each functionality</w:t>
-      </w:r>
-      <w:r>
-        <w:rPr>
-          <w:b w:val="0"/>
-          <w:bCs w:val="0"/>
-          <w:color w:val="000000" w:themeColor="text1"/>
-          <w:sz w:val="24"/>
-          <w:szCs w:val="24"/>
-        </w:rPr>
-        <w:t xml:space="preserve"> </w:t>
-      </w:r>
-      <w:r>
-        <w:rPr>
-          <w:b w:val="0"/>
-          <w:bCs w:val="0"/>
-          <w:color w:val="000000" w:themeColor="text1"/>
-          <w:sz w:val="24"/>
-          <w:szCs w:val="24"/>
-        </w:rPr>
-        <w:t>within the service.</w:t>
-      </w:r>
-      <w:r>
-        <w:rPr>
-          <w:b w:val="0"/>
-          <w:bCs w:val="0"/>
-          <w:color w:val="000000" w:themeColor="text1"/>
-          <w:sz w:val="24"/>
-          <w:szCs w:val="24"/>
-        </w:rPr>
-        <w:t xml:space="preserve"> </w:t>
-      </w:r>
-      <w:r>
-        <w:rPr>
-          <w:b w:val="0"/>
-          <w:bCs w:val="0"/>
-          <w:color w:val="000000" w:themeColor="text1"/>
-          <w:sz w:val="24"/>
-          <w:szCs w:val="24"/>
-        </w:rPr>
-        <w:t>Explain in detail the parameters</w:t>
-      </w:r>
     </w:p>
     <w:p>
       <w:pPr>
@@ -708,75 +1119,132 @@
         <w:spacing w:before="24"/>
         <w:jc w:val="both"/>
         <w:rPr>
-          <w:b w:val="0"/>
-          <w:bCs w:val="0"/>
-          <w:color w:val="000000" w:themeColor="text1"/>
-          <w:sz w:val="24"/>
-          <w:szCs w:val="24"/>
-        </w:rPr>
-      </w:pPr>
-      <w:r>
-        <w:rPr>
-          <w:b w:val="0"/>
-          <w:bCs w:val="0"/>
-          <w:color w:val="000000" w:themeColor="text1"/>
-          <w:sz w:val="24"/>
-          <w:szCs w:val="24"/>
-        </w:rPr>
-        <w:t>[</w:t>
-      </w:r>
-      <w:r>
-        <w:rPr>
-          <w:b w:val="0"/>
-          <w:bCs w:val="0"/>
-          <w:color w:val="000000" w:themeColor="text1"/>
-          <w:sz w:val="24"/>
-          <w:szCs w:val="24"/>
-        </w:rPr>
-        <w:t>3</w:t>
-      </w:r>
-      <w:r>
-        <w:rPr>
-          <w:b w:val="0"/>
-          <w:bCs w:val="0"/>
-          <w:color w:val="000000" w:themeColor="text1"/>
-          <w:sz w:val="24"/>
-          <w:szCs w:val="24"/>
-        </w:rPr>
-        <w:t>00 words]</w:t>
-      </w:r>
+          <w:color w:val="345A8A"/>
+        </w:rPr>
+      </w:pPr>
     </w:p>
     <w:p>
       <w:pPr>
         <w:pStyle w:val="Heading1"/>
         <w:spacing w:before="24"/>
         <w:jc w:val="both"/>
-        <w:rPr>
+      </w:pPr>
+    </w:p>
+    <w:sdt>
+      <w:sdtPr>
+        <w:id w:val="1139306231"/>
+        <w:docPartObj>
+          <w:docPartGallery w:val="Bibliographies"/>
+          <w:docPartUnique/>
+        </w:docPartObj>
+      </w:sdtPr>
+      <w:sdtEndPr>
+        <w:rPr>
+          <w:rFonts w:ascii="Cambria" w:eastAsia="Cambria" w:hAnsi="Cambria" w:cs="Cambria"/>
           <w:b w:val="0"/>
           <w:bCs w:val="0"/>
-          <w:color w:val="000000" w:themeColor="text1"/>
-          <w:sz w:val="24"/>
-          <w:szCs w:val="24"/>
-        </w:rPr>
-      </w:pPr>
-    </w:p>
-    <w:p>
-      <w:pPr>
-        <w:pStyle w:val="Heading1"/>
-        <w:spacing w:before="24"/>
-        <w:jc w:val="both"/>
-        <w:rPr>
-          <w:color w:val="345A8A"/>
-        </w:rPr>
-      </w:pPr>
-    </w:p>
-    <w:p>
-      <w:pPr>
-        <w:pStyle w:val="Heading1"/>
-        <w:spacing w:before="24"/>
-        <w:jc w:val="both"/>
-      </w:pPr>
-    </w:p>
+          <w:sz w:val="22"/>
+          <w:szCs w:val="22"/>
+        </w:rPr>
+      </w:sdtEndPr>
+      <w:sdtContent>
+        <w:p>
+          <w:pPr>
+            <w:pStyle w:val="Heading1"/>
+          </w:pPr>
+          <w:r>
+            <w:t>Bibliography</w:t>
+          </w:r>
+        </w:p>
+        <w:sdt>
+          <w:sdtPr>
+            <w:id w:val="111145805"/>
+            <w:bibliography/>
+          </w:sdtPr>
+          <w:sdtContent>
+            <w:p>
+              <w:pPr>
+                <w:pStyle w:val="Bibliography"/>
+                <w:ind w:left="720" w:hanging="720"/>
+                <w:rPr>
+                  <w:noProof/>
+                  <w:sz w:val="24"/>
+                  <w:szCs w:val="24"/>
+                </w:rPr>
+              </w:pPr>
+              <w:r>
+                <w:fldChar w:fldCharType="begin"/>
+              </w:r>
+              <w:r>
+                <w:instrText xml:space="preserve"> BIBLIOGRAPHY </w:instrText>
+              </w:r>
+              <w:r>
+                <w:fldChar w:fldCharType="separate"/>
+              </w:r>
+              <w:r>
+                <w:rPr>
+                  <w:noProof/>
+                </w:rPr>
+                <w:t xml:space="preserve">Cropin. (2024, Nov). </w:t>
+              </w:r>
+              <w:r>
+                <w:rPr>
+                  <w:i/>
+                  <w:iCs/>
+                  <w:noProof/>
+                </w:rPr>
+                <w:t>Cropin</w:t>
+              </w:r>
+              <w:r>
+                <w:rPr>
+                  <w:noProof/>
+                </w:rPr>
+                <w:t>. Retrieved from https://www.cropin.com/smart-farming</w:t>
+              </w:r>
+            </w:p>
+            <w:p>
+              <w:pPr>
+                <w:pStyle w:val="Bibliography"/>
+                <w:ind w:left="720" w:hanging="720"/>
+                <w:rPr>
+                  <w:noProof/>
+                </w:rPr>
+              </w:pPr>
+              <w:r>
+                <w:rPr>
+                  <w:noProof/>
+                </w:rPr>
+                <w:t xml:space="preserve">Elsayed Said Mohamed, AA. Belal, Sameh Kotb Abd-Elmabod, Mohammed A El-Shirbeny, A. Gad, Mohamed B Zahran,. (2021). </w:t>
+              </w:r>
+              <w:r>
+                <w:rPr>
+                  <w:i/>
+                  <w:iCs/>
+                  <w:noProof/>
+                </w:rPr>
+                <w:t>Smart farming for improving agricultural management</w:t>
+              </w:r>
+              <w:r>
+                <w:rPr>
+                  <w:noProof/>
+                </w:rPr>
+                <w:t>. Retrieved from Science Direct: https://www.sciencedirect.com/science/article/pii/S1110982321000582</w:t>
+              </w:r>
+            </w:p>
+            <w:p>
+              <w:r>
+                <w:rPr>
+                  <w:b/>
+                  <w:bCs/>
+                  <w:noProof/>
+                </w:rPr>
+                <w:fldChar w:fldCharType="end"/>
+              </w:r>
+            </w:p>
+          </w:sdtContent>
+        </w:sdt>
+      </w:sdtContent>
+    </w:sdt>
     <w:p>
       <w:pPr>
         <w:pStyle w:val="BodyText"/>
@@ -1480,6 +1948,7 @@
   <w:style w:type="paragraph" w:styleId="Heading1">
     <w:name w:val="heading 1"/>
     <w:basedOn w:val="Normal"/>
+    <w:link w:val="Heading1Char"/>
     <w:uiPriority w:val="9"/>
     <w:qFormat/>
     <w:pPr>
@@ -1599,6 +2068,28 @@
     <w:basedOn w:val="Normal"/>
     <w:uiPriority w:val="1"/>
     <w:qFormat/>
+  </w:style>
+  <w:style w:type="character" w:customStyle="1" w:styleId="Heading1Char">
+    <w:name w:val="Heading 1 Char"/>
+    <w:basedOn w:val="DefaultParagraphFont"/>
+    <w:link w:val="Heading1"/>
+    <w:uiPriority w:val="9"/>
+    <w:rsid w:val="00284FCE"/>
+    <w:rPr>
+      <w:rFonts w:ascii="Calibri" w:eastAsia="Calibri" w:hAnsi="Calibri" w:cs="Calibri"/>
+      <w:b/>
+      <w:bCs/>
+      <w:sz w:val="32"/>
+      <w:szCs w:val="32"/>
+    </w:rPr>
+  </w:style>
+  <w:style w:type="paragraph" w:styleId="Bibliography">
+    <w:name w:val="Bibliography"/>
+    <w:basedOn w:val="Normal"/>
+    <w:next w:val="Normal"/>
+    <w:uiPriority w:val="37"/>
+    <w:unhideWhenUsed/>
+    <w:rsid w:val="00284FCE"/>
   </w:style>
 </w:styles>
 </file>
@@ -1887,15 +2378,6 @@
 </file>
 
 <file path=customXml/item1.xml><?xml version="1.0" encoding="utf-8"?>
-<?mso-contentType ?>
-<FormTemplates xmlns="http://schemas.microsoft.com/sharepoint/v3/contenttype/forms">
-  <Display>DocumentLibraryForm</Display>
-  <Edit>DocumentLibraryForm</Edit>
-  <New>DocumentLibraryForm</New>
-</FormTemplates>
-</file>
-
-<file path=customXml/item2.xml><?xml version="1.0" encoding="utf-8"?>
 <ct:contentTypeSchema xmlns:ct="http://schemas.microsoft.com/office/2006/metadata/contentType" xmlns:ma="http://schemas.microsoft.com/office/2006/metadata/properties/metaAttributes" ct:_="" ma:_="" ma:contentTypeName="Document" ma:contentTypeID="0x0101008E82EBB3977CEC499E214CB7097EDCDA" ma:contentTypeVersion="13" ma:contentTypeDescription="Create a new document." ma:contentTypeScope="" ma:versionID="6f56a21e8647c1b0cad799ba06475ed9">
   <xsd:schema xmlns:xsd="http://www.w3.org/2001/XMLSchema" xmlns:xs="http://www.w3.org/2001/XMLSchema" xmlns:p="http://schemas.microsoft.com/office/2006/metadata/properties" xmlns:ns2="3edd2f41-6637-4ebe-976f-27bdbf8eceab" xmlns:ns3="e7d185f1-a93b-4510-95db-bb7f80dbfaf0" targetNamespace="http://schemas.microsoft.com/office/2006/metadata/properties" ma:root="true" ma:fieldsID="0f1d95c6e650194df2b5d6a12b09980a" ns2:_="" ns3:_="">
     <xsd:import namespace="3edd2f41-6637-4ebe-976f-27bdbf8eceab"/>
@@ -2118,15 +2600,55 @@
 </ct:contentTypeSchema>
 </file>
 
-<file path=customXml/itemProps1.xml><?xml version="1.0" encoding="utf-8"?>
-<ds:datastoreItem xmlns:ds="http://schemas.openxmlformats.org/officeDocument/2006/customXml" ds:itemID="{6A322B78-5D4B-4A12-9D14-53FF881B0C6C}">
-  <ds:schemaRefs>
-    <ds:schemaRef ds:uri="http://schemas.microsoft.com/sharepoint/v3/contenttype/forms"/>
-  </ds:schemaRefs>
-</ds:datastoreItem>
+<file path=customXml/item2.xml><?xml version="1.0" encoding="utf-8"?>
+<?mso-contentType ?>
+<FormTemplates xmlns="http://schemas.microsoft.com/sharepoint/v3/contenttype/forms">
+  <Display>DocumentLibraryForm</Display>
+  <Edit>DocumentLibraryForm</Edit>
+  <New>DocumentLibraryForm</New>
+</FormTemplates>
 </file>
 
-<file path=customXml/itemProps2.xml><?xml version="1.0" encoding="utf-8"?>
+<file path=customXml/item3.xml><?xml version="1.0" encoding="utf-8"?>
+<b:Sources xmlns:b="http://schemas.openxmlformats.org/officeDocument/2006/bibliography" xmlns="http://schemas.openxmlformats.org/officeDocument/2006/bibliography" SelectedStyle="\APASixthEditionOfficeOnline.xsl" StyleName="APA" Version="6">
+  <b:Source>
+    <b:Tag>Cro24</b:Tag>
+    <b:SourceType>InternetSite</b:SourceType>
+    <b:Guid>{C074D41A-081E-46F2-8DB0-5A5A159A5FA0}</b:Guid>
+    <b:Author>
+      <b:Author>
+        <b:NameList>
+          <b:Person>
+            <b:Last>Cropin</b:Last>
+          </b:Person>
+        </b:NameList>
+      </b:Author>
+    </b:Author>
+    <b:Title>Cropin</b:Title>
+    <b:Year>2024</b:Year>
+    <b:Month>Nov</b:Month>
+    <b:URL>https://www.cropin.com/smart-farming</b:URL>
+    <b:RefOrder>1</b:RefOrder>
+  </b:Source>
+  <b:Source>
+    <b:Tag>Els21</b:Tag>
+    <b:SourceType>InternetSite</b:SourceType>
+    <b:Guid>{566E359F-61D7-42B3-95BC-D11BADE11031}</b:Guid>
+    <b:Author>
+      <b:Author>
+        <b:Corporate>Elsayed Said Mohamed, AA. Belal, Sameh Kotb Abd-Elmabod, Mohammed A El-Shirbeny, A. Gad, Mohamed B Zahran,</b:Corporate>
+      </b:Author>
+    </b:Author>
+    <b:Title>Smart farming for improving agricultural management</b:Title>
+    <b:InternetSiteTitle>Science Direct</b:InternetSiteTitle>
+    <b:Year>2021</b:Year>
+    <b:URL>https://www.sciencedirect.com/science/article/pii/S1110982321000582</b:URL>
+    <b:RefOrder>2</b:RefOrder>
+  </b:Source>
+</b:Sources>
+</file>
+
+<file path=customXml/itemProps1.xml><?xml version="1.0" encoding="utf-8"?>
 <ds:datastoreItem xmlns:ds="http://schemas.openxmlformats.org/officeDocument/2006/customXml" ds:itemID="{6C46FC5B-D0F7-45C9-BA1A-8DB3AA447CB7}">
   <ds:schemaRefs>
     <ds:schemaRef ds:uri="http://schemas.microsoft.com/office/2006/metadata/contentType"/>
@@ -2143,4 +2665,20 @@
     <ds:schemaRef ds:uri="http://schemas.microsoft.com/internal/obd"/>
   </ds:schemaRefs>
 </ds:datastoreItem>
+</file>
+
+<file path=customXml/itemProps2.xml><?xml version="1.0" encoding="utf-8"?>
+<ds:datastoreItem xmlns:ds="http://schemas.openxmlformats.org/officeDocument/2006/customXml" ds:itemID="{6A322B78-5D4B-4A12-9D14-53FF881B0C6C}">
+  <ds:schemaRefs>
+    <ds:schemaRef ds:uri="http://schemas.microsoft.com/sharepoint/v3/contenttype/forms"/>
+  </ds:schemaRefs>
+</ds:datastoreItem>
+</file>
+
+<file path=customXml/itemProps3.xml><?xml version="1.0" encoding="utf-8"?>
+<ds:datastoreItem xmlns:ds="http://schemas.openxmlformats.org/officeDocument/2006/customXml" ds:itemID="{A8DD18B4-FA35-4A98-8947-64FF67DD2EDB}">
+  <ds:schemaRefs>
+    <ds:schemaRef ds:uri="http://schemas.openxmlformats.org/officeDocument/2006/bibliography"/>
+  </ds:schemaRefs>
+</ds:datastoreItem>
 </file>
</xml_diff>

<commit_message>
proto services done, proposal almost done
</commit_message>
<xml_diff>
--- a/CA-proposal-v1.0.docx
+++ b/CA-proposal-v1.0.docx
@@ -1114,20 +1114,1806 @@
       </w:pPr>
     </w:p>
     <w:p>
-      <w:pPr>
-        <w:pStyle w:val="Heading1"/>
-        <w:spacing w:before="24"/>
-        <w:jc w:val="both"/>
-        <w:rPr>
-          <w:color w:val="345A8A"/>
-        </w:rPr>
-      </w:pPr>
-    </w:p>
-    <w:p>
-      <w:pPr>
-        <w:pStyle w:val="Heading1"/>
-        <w:spacing w:before="24"/>
-        <w:jc w:val="both"/>
+      <w:r>
+        <w:t xml:space="preserve">I assume that, for IoT devices I should deliver terminal clients, and GUI client is requested only for user application. </w:t>
+      </w:r>
+    </w:p>
+    <w:p>
+      <w:r>
+        <w:t xml:space="preserve">In </w:t>
+      </w:r>
+      <w:proofErr w:type="spellStart"/>
+      <w:proofErr w:type="gramStart"/>
+      <w:r>
+        <w:t>farm.proto</w:t>
+      </w:r>
+      <w:proofErr w:type="spellEnd"/>
+      <w:proofErr w:type="gramEnd"/>
+      <w:r>
+        <w:t xml:space="preserve"> file  I defined services:</w:t>
+      </w:r>
+    </w:p>
+    <w:p>
+      <w:r>
+        <w:rPr>
+          <w:b/>
+          <w:bCs/>
+        </w:rPr>
+        <w:t>Greenhouse</w:t>
+      </w:r>
+      <w:r>
+        <w:rPr>
+          <w:b/>
+          <w:bCs/>
+        </w:rPr>
+        <w:t xml:space="preserve"> </w:t>
+      </w:r>
+      <w:r>
+        <w:rPr>
+          <w:b/>
+          <w:bCs/>
+        </w:rPr>
+        <w:t>Service</w:t>
+      </w:r>
+      <w:r>
+        <w:t xml:space="preserve"> that allows to </w:t>
+      </w:r>
+      <w:proofErr w:type="spellStart"/>
+      <w:r>
+        <w:t>rpc</w:t>
+      </w:r>
+      <w:proofErr w:type="spellEnd"/>
+      <w:r>
+        <w:t xml:space="preserve"> ‘</w:t>
+      </w:r>
+      <w:proofErr w:type="gramStart"/>
+      <w:r>
+        <w:t>s :</w:t>
+      </w:r>
+      <w:proofErr w:type="gramEnd"/>
+    </w:p>
+    <w:p>
+      <w:pPr>
+        <w:pStyle w:val="ListParagraph"/>
+        <w:numPr>
+          <w:ilvl w:val="0"/>
+          <w:numId w:val="3"/>
+        </w:numPr>
+      </w:pPr>
+      <w:proofErr w:type="spellStart"/>
+      <w:r>
+        <w:rPr>
+          <w:i/>
+          <w:iCs/>
+        </w:rPr>
+        <w:t>r</w:t>
+      </w:r>
+      <w:r>
+        <w:rPr>
+          <w:i/>
+          <w:iCs/>
+        </w:rPr>
+        <w:t>egisterGreenhouse</w:t>
+      </w:r>
+      <w:proofErr w:type="spellEnd"/>
+      <w:r>
+        <w:t xml:space="preserve"> (</w:t>
+      </w:r>
+      <w:proofErr w:type="gramStart"/>
+      <w:r>
+        <w:t>server</w:t>
+      </w:r>
+      <w:r>
+        <w:t xml:space="preserve"> </w:t>
+      </w:r>
+      <w:r>
+        <w:t>side</w:t>
+      </w:r>
+      <w:proofErr w:type="gramEnd"/>
+      <w:r>
+        <w:t xml:space="preserve"> s</w:t>
+      </w:r>
+      <w:r>
+        <w:t>t</w:t>
+      </w:r>
+      <w:r>
+        <w:t xml:space="preserve">reaming) where client sends </w:t>
+      </w:r>
+      <w:proofErr w:type="spellStart"/>
+      <w:r>
+        <w:rPr>
+          <w:i/>
+          <w:iCs/>
+        </w:rPr>
+        <w:t>RegisterGreenhouse</w:t>
+      </w:r>
+      <w:proofErr w:type="spellEnd"/>
+      <w:r>
+        <w:t xml:space="preserve"> message and receive stream </w:t>
+      </w:r>
+      <w:proofErr w:type="spellStart"/>
+      <w:r>
+        <w:rPr>
+          <w:i/>
+          <w:iCs/>
+        </w:rPr>
+        <w:t>ServerRequests</w:t>
+      </w:r>
+      <w:proofErr w:type="spellEnd"/>
+    </w:p>
+    <w:p>
+      <w:pPr>
+        <w:pStyle w:val="ListParagraph"/>
+        <w:numPr>
+          <w:ilvl w:val="0"/>
+          <w:numId w:val="3"/>
+        </w:numPr>
+      </w:pPr>
+      <w:proofErr w:type="spellStart"/>
+      <w:r>
+        <w:rPr>
+          <w:i/>
+          <w:iCs/>
+          <w:lang w:val="en-IE"/>
+        </w:rPr>
+        <w:t>getClimateSetting</w:t>
+      </w:r>
+      <w:proofErr w:type="spellEnd"/>
+      <w:r>
+        <w:rPr>
+          <w:lang w:val="en-IE"/>
+        </w:rPr>
+        <w:t xml:space="preserve"> (bidirectional streaming) </w:t>
+      </w:r>
+      <w:r>
+        <w:rPr>
+          <w:lang w:val="en-IE"/>
+        </w:rPr>
+        <w:t xml:space="preserve">where client continuously sends a stream of </w:t>
+      </w:r>
+      <w:proofErr w:type="spellStart"/>
+      <w:r>
+        <w:rPr>
+          <w:i/>
+          <w:iCs/>
+          <w:lang w:val="en-IE"/>
+        </w:rPr>
+        <w:t>SensorMeasurements</w:t>
+      </w:r>
+      <w:proofErr w:type="spellEnd"/>
+      <w:r>
+        <w:rPr>
+          <w:lang w:val="en-IE"/>
+        </w:rPr>
+        <w:t xml:space="preserve"> (temp, humidity, soil moisture, amount of light, CO2 level) and receives </w:t>
+      </w:r>
+      <w:proofErr w:type="spellStart"/>
+      <w:r>
+        <w:rPr>
+          <w:i/>
+          <w:iCs/>
+          <w:lang w:val="en-IE"/>
+        </w:rPr>
+        <w:t>C</w:t>
+      </w:r>
+      <w:r>
+        <w:rPr>
+          <w:i/>
+          <w:iCs/>
+          <w:lang w:val="en-IE"/>
+        </w:rPr>
+        <w:t>limate</w:t>
+      </w:r>
+      <w:r>
+        <w:rPr>
+          <w:i/>
+          <w:iCs/>
+          <w:lang w:val="en-IE"/>
+        </w:rPr>
+        <w:t>S</w:t>
+      </w:r>
+      <w:r>
+        <w:rPr>
+          <w:i/>
+          <w:iCs/>
+          <w:lang w:val="en-IE"/>
+        </w:rPr>
+        <w:t>ettings</w:t>
+      </w:r>
+      <w:proofErr w:type="spellEnd"/>
+      <w:r>
+        <w:rPr>
+          <w:lang w:val="en-IE"/>
+        </w:rPr>
+        <w:t xml:space="preserve"> if any </w:t>
+      </w:r>
+      <w:r>
+        <w:rPr>
+          <w:lang w:val="en-IE"/>
+        </w:rPr>
+        <w:t>reading</w:t>
+      </w:r>
+      <w:r>
+        <w:rPr>
+          <w:lang w:val="en-IE"/>
+        </w:rPr>
+        <w:t xml:space="preserve"> is outside of desired level.</w:t>
+      </w:r>
+      <w:r>
+        <w:rPr>
+          <w:lang w:val="en-IE"/>
+        </w:rPr>
+        <w:t xml:space="preserve"> Client sends readings </w:t>
+      </w:r>
+      <w:r>
+        <w:rPr>
+          <w:lang w:val="en-IE"/>
+        </w:rPr>
+        <w:t xml:space="preserve">in </w:t>
+      </w:r>
+      <w:r>
+        <w:rPr>
+          <w:lang w:val="en-IE"/>
+        </w:rPr>
+        <w:t xml:space="preserve">time </w:t>
+      </w:r>
+      <w:proofErr w:type="gramStart"/>
+      <w:r>
+        <w:rPr>
+          <w:lang w:val="en-IE"/>
+        </w:rPr>
+        <w:t>intervals</w:t>
+      </w:r>
+      <w:r>
+        <w:rPr>
+          <w:lang w:val="en-IE"/>
+        </w:rPr>
+        <w:t>(</w:t>
+      </w:r>
+      <w:proofErr w:type="gramEnd"/>
+      <w:r>
+        <w:rPr>
+          <w:lang w:val="en-IE"/>
+        </w:rPr>
+        <w:t>for example 30 minutes).</w:t>
+      </w:r>
+    </w:p>
+    <w:p>
+      <w:r>
+        <w:rPr>
+          <w:b/>
+          <w:bCs/>
+        </w:rPr>
+        <w:t>Soil Irrigation Service</w:t>
+      </w:r>
+      <w:r>
+        <w:t xml:space="preserve"> that has 3 </w:t>
+      </w:r>
+      <w:proofErr w:type="spellStart"/>
+      <w:r>
+        <w:t>rpc’s</w:t>
+      </w:r>
+      <w:proofErr w:type="spellEnd"/>
+      <w:r>
+        <w:t>:</w:t>
+      </w:r>
+    </w:p>
+    <w:p>
+      <w:pPr>
+        <w:pStyle w:val="ListParagraph"/>
+        <w:numPr>
+          <w:ilvl w:val="0"/>
+          <w:numId w:val="4"/>
+        </w:numPr>
+      </w:pPr>
+      <w:proofErr w:type="spellStart"/>
+      <w:r>
+        <w:rPr>
+          <w:i/>
+          <w:iCs/>
+        </w:rPr>
+        <w:t>registerDevice</w:t>
+      </w:r>
+      <w:proofErr w:type="spellEnd"/>
+      <w:r>
+        <w:t xml:space="preserve"> </w:t>
+      </w:r>
+      <w:r>
+        <w:t>(</w:t>
+      </w:r>
+      <w:proofErr w:type="gramStart"/>
+      <w:r>
+        <w:t>server side</w:t>
+      </w:r>
+      <w:proofErr w:type="gramEnd"/>
+      <w:r>
+        <w:t xml:space="preserve"> streaming)</w:t>
+      </w:r>
+      <w:r>
+        <w:t xml:space="preserve"> </w:t>
+      </w:r>
+      <w:r>
+        <w:t>that registers soil moisture sensor or sprinkler for area</w:t>
+      </w:r>
+      <w:r>
+        <w:t xml:space="preserve"> (</w:t>
+      </w:r>
+      <w:proofErr w:type="spellStart"/>
+      <w:r>
+        <w:rPr>
+          <w:i/>
+          <w:iCs/>
+        </w:rPr>
+        <w:t>RegisterArea</w:t>
+      </w:r>
+      <w:proofErr w:type="spellEnd"/>
+      <w:r>
+        <w:rPr>
+          <w:i/>
+          <w:iCs/>
+        </w:rPr>
+        <w:t>)</w:t>
+      </w:r>
+      <w:r>
+        <w:t xml:space="preserve">, </w:t>
+      </w:r>
+      <w:r>
+        <w:t>a</w:t>
+      </w:r>
+      <w:r>
+        <w:t>n</w:t>
+      </w:r>
+      <w:r>
+        <w:t xml:space="preserve">d receive stream </w:t>
+      </w:r>
+      <w:proofErr w:type="spellStart"/>
+      <w:r>
+        <w:rPr>
+          <w:i/>
+          <w:iCs/>
+        </w:rPr>
+        <w:t>Ser</w:t>
+      </w:r>
+      <w:r>
+        <w:rPr>
+          <w:i/>
+          <w:iCs/>
+        </w:rPr>
+        <w:t>ve</w:t>
+      </w:r>
+      <w:r>
+        <w:rPr>
+          <w:i/>
+          <w:iCs/>
+        </w:rPr>
+        <w:t>rRequests</w:t>
+      </w:r>
+      <w:proofErr w:type="spellEnd"/>
+      <w:r>
+        <w:t xml:space="preserve"> (server can use that to turn on sprinklers when needed)</w:t>
+      </w:r>
+    </w:p>
+    <w:p>
+      <w:pPr>
+        <w:pStyle w:val="ListParagraph"/>
+        <w:numPr>
+          <w:ilvl w:val="0"/>
+          <w:numId w:val="4"/>
+        </w:numPr>
+      </w:pPr>
+      <w:proofErr w:type="spellStart"/>
+      <w:proofErr w:type="gramStart"/>
+      <w:r>
+        <w:rPr>
+          <w:i/>
+          <w:iCs/>
+        </w:rPr>
+        <w:t>sensorReading</w:t>
+      </w:r>
+      <w:proofErr w:type="spellEnd"/>
+      <w:r>
+        <w:t xml:space="preserve"> </w:t>
+      </w:r>
+      <w:r>
+        <w:t xml:space="preserve"> (</w:t>
+      </w:r>
+      <w:proofErr w:type="gramEnd"/>
+      <w:r>
+        <w:t xml:space="preserve">client streaming) where sensor send a stream of measurements </w:t>
+      </w:r>
+      <w:r>
+        <w:t>(</w:t>
+      </w:r>
+      <w:proofErr w:type="spellStart"/>
+      <w:r>
+        <w:rPr>
+          <w:i/>
+          <w:iCs/>
+        </w:rPr>
+        <w:t>SoilC</w:t>
+      </w:r>
+      <w:r>
+        <w:rPr>
+          <w:i/>
+          <w:iCs/>
+        </w:rPr>
+        <w:t>o</w:t>
+      </w:r>
+      <w:r>
+        <w:rPr>
+          <w:i/>
+          <w:iCs/>
+        </w:rPr>
+        <w:t>nditions</w:t>
+      </w:r>
+      <w:proofErr w:type="spellEnd"/>
+      <w:r>
+        <w:rPr>
+          <w:i/>
+          <w:iCs/>
+        </w:rPr>
+        <w:t xml:space="preserve">) </w:t>
+      </w:r>
+      <w:r>
+        <w:t xml:space="preserve">in time intervals and receive </w:t>
+      </w:r>
+      <w:proofErr w:type="spellStart"/>
+      <w:r>
+        <w:rPr>
+          <w:i/>
+          <w:iCs/>
+        </w:rPr>
+        <w:t>ServerMessage</w:t>
+      </w:r>
+      <w:proofErr w:type="spellEnd"/>
+    </w:p>
+    <w:p>
+      <w:pPr>
+        <w:pStyle w:val="ListParagraph"/>
+        <w:numPr>
+          <w:ilvl w:val="0"/>
+          <w:numId w:val="4"/>
+        </w:numPr>
+      </w:pPr>
+      <w:proofErr w:type="spellStart"/>
+      <w:r>
+        <w:rPr>
+          <w:i/>
+          <w:iCs/>
+        </w:rPr>
+        <w:t>turnOnOffWater</w:t>
+      </w:r>
+      <w:proofErr w:type="spellEnd"/>
+      <w:r>
+        <w:t xml:space="preserve"> (unary) where sprinkler </w:t>
+      </w:r>
+      <w:proofErr w:type="gramStart"/>
+      <w:r>
+        <w:t>send</w:t>
+      </w:r>
+      <w:proofErr w:type="gramEnd"/>
+      <w:r>
+        <w:t xml:space="preserve"> information that it </w:t>
+      </w:r>
+      <w:r>
+        <w:t xml:space="preserve">is </w:t>
+      </w:r>
+      <w:r>
+        <w:t xml:space="preserve">tuned on </w:t>
+      </w:r>
+      <w:r>
+        <w:t>(</w:t>
+      </w:r>
+      <w:proofErr w:type="spellStart"/>
+      <w:r>
+        <w:rPr>
+          <w:i/>
+          <w:iCs/>
+        </w:rPr>
+        <w:t>SprinklerO</w:t>
+      </w:r>
+      <w:r>
+        <w:rPr>
+          <w:i/>
+          <w:iCs/>
+        </w:rPr>
+        <w:t>n</w:t>
+      </w:r>
+      <w:proofErr w:type="spellEnd"/>
+      <w:r>
+        <w:t xml:space="preserve">) </w:t>
+      </w:r>
+      <w:r>
+        <w:t xml:space="preserve">and waits for server to send </w:t>
+      </w:r>
+      <w:proofErr w:type="spellStart"/>
+      <w:r>
+        <w:rPr>
+          <w:i/>
+          <w:iCs/>
+        </w:rPr>
+        <w:t>TurnOffReply</w:t>
+      </w:r>
+      <w:proofErr w:type="spellEnd"/>
+      <w:r>
+        <w:t xml:space="preserve"> message to shut down water. </w:t>
+      </w:r>
+    </w:p>
+    <w:p/>
+    <w:p/>
+    <w:p>
+      <w:pPr>
+        <w:rPr>
+          <w:b/>
+          <w:bCs/>
+        </w:rPr>
+      </w:pPr>
+      <w:proofErr w:type="spellStart"/>
+      <w:r>
+        <w:rPr>
+          <w:b/>
+          <w:bCs/>
+        </w:rPr>
+        <w:lastRenderedPageBreak/>
+        <w:t>RemoteVehicleService</w:t>
+      </w:r>
+      <w:proofErr w:type="spellEnd"/>
+      <w:r>
+        <w:rPr>
+          <w:b/>
+          <w:bCs/>
+        </w:rPr>
+        <w:t xml:space="preserve"> </w:t>
+      </w:r>
+      <w:r>
+        <w:t xml:space="preserve">that has 6 </w:t>
+      </w:r>
+      <w:proofErr w:type="spellStart"/>
+      <w:r>
+        <w:t>rpc</w:t>
+      </w:r>
+      <w:proofErr w:type="spellEnd"/>
+      <w:r>
+        <w:rPr>
+          <w:b/>
+          <w:bCs/>
+        </w:rPr>
+        <w:t>:</w:t>
+      </w:r>
+    </w:p>
+    <w:p>
+      <w:pPr>
+        <w:pStyle w:val="ListParagraph"/>
+        <w:numPr>
+          <w:ilvl w:val="0"/>
+          <w:numId w:val="6"/>
+        </w:numPr>
+      </w:pPr>
+      <w:proofErr w:type="spellStart"/>
+      <w:r>
+        <w:rPr>
+          <w:i/>
+          <w:iCs/>
+        </w:rPr>
+        <w:t>registerDevice</w:t>
+      </w:r>
+      <w:proofErr w:type="spellEnd"/>
+      <w:r>
+        <w:rPr>
+          <w:i/>
+          <w:iCs/>
+        </w:rPr>
+        <w:t xml:space="preserve"> </w:t>
+      </w:r>
+      <w:r>
+        <w:t xml:space="preserve">(server stream) that sends </w:t>
+      </w:r>
+      <w:proofErr w:type="spellStart"/>
+      <w:r>
+        <w:rPr>
+          <w:i/>
+          <w:iCs/>
+        </w:rPr>
+        <w:t>RegisterVehicle</w:t>
+      </w:r>
+      <w:proofErr w:type="spellEnd"/>
+      <w:r>
+        <w:rPr>
+          <w:i/>
+          <w:iCs/>
+        </w:rPr>
+        <w:t xml:space="preserve"> </w:t>
+      </w:r>
+      <w:r>
+        <w:t xml:space="preserve">message and returns stream of </w:t>
+      </w:r>
+      <w:proofErr w:type="spellStart"/>
+      <w:r>
+        <w:rPr>
+          <w:i/>
+          <w:iCs/>
+        </w:rPr>
+        <w:t>ServerRequests</w:t>
+      </w:r>
+      <w:proofErr w:type="spellEnd"/>
+      <w:r>
+        <w:rPr>
+          <w:i/>
+          <w:iCs/>
+        </w:rPr>
+        <w:t>.</w:t>
+      </w:r>
+    </w:p>
+    <w:p>
+      <w:pPr>
+        <w:pStyle w:val="ListParagraph"/>
+        <w:numPr>
+          <w:ilvl w:val="0"/>
+          <w:numId w:val="6"/>
+        </w:numPr>
+      </w:pPr>
+      <w:proofErr w:type="spellStart"/>
+      <w:r>
+        <w:rPr>
+          <w:i/>
+          <w:iCs/>
+        </w:rPr>
+        <w:t>getRoute</w:t>
+      </w:r>
+      <w:proofErr w:type="spellEnd"/>
+      <w:r>
+        <w:rPr>
+          <w:i/>
+          <w:iCs/>
+        </w:rPr>
+        <w:t xml:space="preserve"> </w:t>
+      </w:r>
+      <w:r>
+        <w:t xml:space="preserve">(server streaming) where vehicle sends </w:t>
+      </w:r>
+      <w:proofErr w:type="spellStart"/>
+      <w:proofErr w:type="gramStart"/>
+      <w:r>
+        <w:t>it’s</w:t>
+      </w:r>
+      <w:proofErr w:type="spellEnd"/>
+      <w:proofErr w:type="gramEnd"/>
+      <w:r>
+        <w:t xml:space="preserve"> </w:t>
+      </w:r>
+      <w:r>
+        <w:rPr>
+          <w:i/>
+          <w:iCs/>
+        </w:rPr>
+        <w:t>P</w:t>
+      </w:r>
+      <w:r>
+        <w:rPr>
+          <w:i/>
+          <w:iCs/>
+        </w:rPr>
+        <w:t>osition</w:t>
+      </w:r>
+      <w:r>
+        <w:t xml:space="preserve"> and gets a stream of </w:t>
+      </w:r>
+      <w:r>
+        <w:rPr>
+          <w:i/>
+          <w:iCs/>
+        </w:rPr>
+        <w:t>Position</w:t>
+      </w:r>
+      <w:r>
+        <w:t>’s that he must travel to get to new place</w:t>
+      </w:r>
+    </w:p>
+    <w:p>
+      <w:pPr>
+        <w:pStyle w:val="ListParagraph"/>
+        <w:numPr>
+          <w:ilvl w:val="0"/>
+          <w:numId w:val="6"/>
+        </w:numPr>
+      </w:pPr>
+      <w:proofErr w:type="spellStart"/>
+      <w:r>
+        <w:rPr>
+          <w:i/>
+          <w:iCs/>
+        </w:rPr>
+        <w:t>getTask</w:t>
+      </w:r>
+      <w:proofErr w:type="spellEnd"/>
+      <w:r>
+        <w:rPr>
+          <w:i/>
+          <w:iCs/>
+        </w:rPr>
+        <w:t xml:space="preserve"> </w:t>
+      </w:r>
+      <w:r>
+        <w:t xml:space="preserve">(unary) where vehicle requests what task it </w:t>
+      </w:r>
+      <w:proofErr w:type="gramStart"/>
+      <w:r>
+        <w:t>has to</w:t>
+      </w:r>
+      <w:proofErr w:type="gramEnd"/>
+      <w:r>
+        <w:t xml:space="preserve"> </w:t>
+      </w:r>
+      <w:r>
+        <w:t>perfor</w:t>
+      </w:r>
+      <w:r>
+        <w:t>m</w:t>
+      </w:r>
+      <w:r>
+        <w:t xml:space="preserve"> in</w:t>
+      </w:r>
+      <w:r>
+        <w:t xml:space="preserve"> a</w:t>
+      </w:r>
+      <w:r>
+        <w:t xml:space="preserve"> </w:t>
+      </w:r>
+      <w:proofErr w:type="spellStart"/>
+      <w:proofErr w:type="gramStart"/>
+      <w:r>
+        <w:t>give</w:t>
+      </w:r>
+      <w:proofErr w:type="spellEnd"/>
+      <w:proofErr w:type="gramEnd"/>
+      <w:r>
+        <w:t xml:space="preserve"> </w:t>
+      </w:r>
+      <w:r>
+        <w:rPr>
+          <w:i/>
+          <w:iCs/>
+        </w:rPr>
+        <w:t>Position,</w:t>
+      </w:r>
+      <w:r>
+        <w:t xml:space="preserve"> server return </w:t>
+      </w:r>
+      <w:r>
+        <w:rPr>
+          <w:i/>
+          <w:iCs/>
+        </w:rPr>
+        <w:t>Task.</w:t>
+      </w:r>
+      <w:r>
+        <w:rPr>
+          <w:i/>
+          <w:iCs/>
+        </w:rPr>
+        <w:t xml:space="preserve"> </w:t>
+      </w:r>
+      <w:r>
+        <w:t xml:space="preserve">(it </w:t>
+      </w:r>
+      <w:proofErr w:type="gramStart"/>
+      <w:r>
+        <w:t>depend</w:t>
+      </w:r>
+      <w:proofErr w:type="gramEnd"/>
+      <w:r>
+        <w:t xml:space="preserve"> on vehicle like plow for tractor, harvest (tomatoes/apples </w:t>
+      </w:r>
+      <w:proofErr w:type="spellStart"/>
+      <w:r>
+        <w:t>etc</w:t>
+      </w:r>
+      <w:proofErr w:type="spellEnd"/>
+      <w:r>
+        <w:t>) for harvest-robot, take sensor reading for drone)</w:t>
+      </w:r>
+    </w:p>
+    <w:p>
+      <w:pPr>
+        <w:pStyle w:val="ListParagraph"/>
+        <w:numPr>
+          <w:ilvl w:val="0"/>
+          <w:numId w:val="6"/>
+        </w:numPr>
+      </w:pPr>
+      <w:proofErr w:type="spellStart"/>
+      <w:r>
+        <w:rPr>
+          <w:i/>
+          <w:iCs/>
+        </w:rPr>
+        <w:t>recordTaskFinished</w:t>
+      </w:r>
+      <w:proofErr w:type="spellEnd"/>
+      <w:r>
+        <w:rPr>
+          <w:i/>
+          <w:iCs/>
+        </w:rPr>
+        <w:t xml:space="preserve"> </w:t>
+      </w:r>
+      <w:r>
+        <w:t xml:space="preserve">(unary) vehicle sends </w:t>
+      </w:r>
+      <w:r>
+        <w:rPr>
+          <w:i/>
+          <w:iCs/>
+        </w:rPr>
+        <w:t>Task</w:t>
+      </w:r>
+      <w:r>
+        <w:t xml:space="preserve"> that it finished to record it in database, server sends </w:t>
+      </w:r>
+      <w:proofErr w:type="spellStart"/>
+      <w:r>
+        <w:rPr>
+          <w:i/>
+          <w:iCs/>
+        </w:rPr>
+        <w:t>TaskSaved</w:t>
+      </w:r>
+      <w:proofErr w:type="spellEnd"/>
+      <w:r>
+        <w:rPr>
+          <w:i/>
+          <w:iCs/>
+        </w:rPr>
+        <w:t xml:space="preserve"> </w:t>
+      </w:r>
+      <w:r>
+        <w:t>message.</w:t>
+      </w:r>
+    </w:p>
+    <w:p>
+      <w:pPr>
+        <w:pStyle w:val="ListParagraph"/>
+        <w:numPr>
+          <w:ilvl w:val="0"/>
+          <w:numId w:val="6"/>
+        </w:numPr>
+      </w:pPr>
+      <w:proofErr w:type="spellStart"/>
+      <w:r>
+        <w:rPr>
+          <w:i/>
+          <w:iCs/>
+        </w:rPr>
+        <w:t>vehicleStatus</w:t>
+      </w:r>
+      <w:proofErr w:type="spellEnd"/>
+      <w:r>
+        <w:rPr>
+          <w:i/>
+          <w:iCs/>
+        </w:rPr>
+        <w:t xml:space="preserve"> </w:t>
+      </w:r>
+      <w:r>
+        <w:t xml:space="preserve">(client streaming) </w:t>
+      </w:r>
+      <w:r>
+        <w:t xml:space="preserve">vehicle sends stream of </w:t>
+      </w:r>
+      <w:r>
+        <w:rPr>
+          <w:i/>
+          <w:iCs/>
+        </w:rPr>
+        <w:t>Status</w:t>
+      </w:r>
+      <w:r>
+        <w:t xml:space="preserve"> messages that contains fuel level, amount of space left (in container for harvested plants) </w:t>
+      </w:r>
+      <w:proofErr w:type="spellStart"/>
+      <w:r>
+        <w:t>etc</w:t>
+      </w:r>
+      <w:proofErr w:type="spellEnd"/>
+      <w:r>
+        <w:t xml:space="preserve">, server can send </w:t>
+      </w:r>
+      <w:proofErr w:type="spellStart"/>
+      <w:r>
+        <w:rPr>
+          <w:i/>
+          <w:iCs/>
+        </w:rPr>
+        <w:t>GoHomeMessage</w:t>
+      </w:r>
+      <w:proofErr w:type="spellEnd"/>
+      <w:r>
+        <w:t xml:space="preserve"> if any reading prompts it to. </w:t>
+      </w:r>
+    </w:p>
+    <w:p>
+      <w:pPr>
+        <w:pStyle w:val="ListParagraph"/>
+        <w:numPr>
+          <w:ilvl w:val="0"/>
+          <w:numId w:val="6"/>
+        </w:numPr>
+      </w:pPr>
+      <w:proofErr w:type="spellStart"/>
+      <w:r>
+        <w:rPr>
+          <w:i/>
+          <w:iCs/>
+        </w:rPr>
+        <w:t>getDroneRoute</w:t>
+      </w:r>
+      <w:proofErr w:type="spellEnd"/>
+      <w:r>
+        <w:rPr>
+          <w:i/>
+          <w:iCs/>
+        </w:rPr>
+        <w:t xml:space="preserve"> </w:t>
+      </w:r>
+      <w:r>
+        <w:t xml:space="preserve">(bidirectional streaming) where drone as being airborne must send stream of </w:t>
+      </w:r>
+      <w:r>
+        <w:rPr>
+          <w:i/>
+          <w:iCs/>
+        </w:rPr>
+        <w:t>Position</w:t>
+      </w:r>
+      <w:r>
+        <w:t xml:space="preserve">s and receives stream of </w:t>
+      </w:r>
+      <w:proofErr w:type="spellStart"/>
+      <w:r>
+        <w:rPr>
+          <w:i/>
+          <w:iCs/>
+        </w:rPr>
+        <w:t>PositionWithTask</w:t>
+      </w:r>
+      <w:proofErr w:type="spellEnd"/>
+      <w:r>
+        <w:t xml:space="preserve"> to make continuous work without delays (so it gets Task before he gets to position)</w:t>
+      </w:r>
+    </w:p>
+    <w:p/>
+    <w:p>
+      <w:pPr>
+        <w:ind w:hanging="120"/>
+      </w:pPr>
+      <w:proofErr w:type="spellStart"/>
+      <w:r>
+        <w:rPr>
+          <w:b/>
+          <w:bCs/>
+        </w:rPr>
+        <w:t>UserAppService</w:t>
+      </w:r>
+      <w:proofErr w:type="spellEnd"/>
+      <w:r>
+        <w:rPr>
+          <w:b/>
+          <w:bCs/>
+        </w:rPr>
+        <w:t xml:space="preserve"> </w:t>
+      </w:r>
+      <w:r>
+        <w:t xml:space="preserve">with 12 </w:t>
+      </w:r>
+      <w:proofErr w:type="spellStart"/>
+      <w:r>
+        <w:t>rpc’s</w:t>
+      </w:r>
+      <w:proofErr w:type="spellEnd"/>
+      <w:r>
+        <w:t xml:space="preserve"> (</w:t>
+      </w:r>
+      <w:proofErr w:type="gramStart"/>
+      <w:r>
+        <w:t>at the moment</w:t>
+      </w:r>
+      <w:proofErr w:type="gramEnd"/>
+      <w:r>
+        <w:t>) that allows user app to get readings and send requests to all devices.</w:t>
+      </w:r>
+    </w:p>
+    <w:p>
+      <w:pPr>
+        <w:pStyle w:val="ListParagraph"/>
+        <w:numPr>
+          <w:ilvl w:val="0"/>
+          <w:numId w:val="7"/>
+        </w:numPr>
+      </w:pPr>
+      <w:proofErr w:type="spellStart"/>
+      <w:r>
+        <w:rPr>
+          <w:i/>
+          <w:iCs/>
+        </w:rPr>
+        <w:t>registerUserApp</w:t>
+      </w:r>
+      <w:proofErr w:type="spellEnd"/>
+      <w:r>
+        <w:rPr>
+          <w:i/>
+          <w:iCs/>
+        </w:rPr>
+        <w:t xml:space="preserve"> </w:t>
+      </w:r>
+      <w:r>
+        <w:t>(unary) for registering user app on server</w:t>
+      </w:r>
+      <w:r>
+        <w:t xml:space="preserve">, sends </w:t>
+      </w:r>
+      <w:proofErr w:type="spellStart"/>
+      <w:r>
+        <w:rPr>
+          <w:i/>
+          <w:iCs/>
+        </w:rPr>
+        <w:t>RegisterApp</w:t>
+      </w:r>
+      <w:proofErr w:type="spellEnd"/>
+      <w:r>
+        <w:rPr>
+          <w:i/>
+          <w:iCs/>
+        </w:rPr>
+        <w:t xml:space="preserve"> </w:t>
+      </w:r>
+      <w:r>
+        <w:t xml:space="preserve">server returns </w:t>
+      </w:r>
+      <w:r>
+        <w:rPr>
+          <w:i/>
+          <w:iCs/>
+        </w:rPr>
+        <w:t xml:space="preserve">Registered </w:t>
+      </w:r>
+      <w:proofErr w:type="gramStart"/>
+      <w:r>
+        <w:t>message</w:t>
+      </w:r>
+      <w:proofErr w:type="gramEnd"/>
+    </w:p>
+    <w:p>
+      <w:pPr>
+        <w:pStyle w:val="ListParagraph"/>
+        <w:numPr>
+          <w:ilvl w:val="0"/>
+          <w:numId w:val="7"/>
+        </w:numPr>
+      </w:pPr>
+      <w:proofErr w:type="spellStart"/>
+      <w:r>
+        <w:rPr>
+          <w:i/>
+          <w:iCs/>
+        </w:rPr>
+        <w:t>getGreenhouses</w:t>
+      </w:r>
+      <w:proofErr w:type="spellEnd"/>
+      <w:r>
+        <w:rPr>
+          <w:i/>
+          <w:iCs/>
+        </w:rPr>
+        <w:t xml:space="preserve"> </w:t>
+      </w:r>
+      <w:r>
+        <w:t xml:space="preserve">(server side streaming) client sends </w:t>
+      </w:r>
+      <w:proofErr w:type="spellStart"/>
+      <w:proofErr w:type="gramStart"/>
+      <w:r>
+        <w:rPr>
+          <w:i/>
+          <w:iCs/>
+        </w:rPr>
+        <w:t>GreenhouseListRequest</w:t>
+      </w:r>
+      <w:proofErr w:type="spellEnd"/>
+      <w:r>
+        <w:rPr>
+          <w:i/>
+          <w:iCs/>
+        </w:rPr>
+        <w:t xml:space="preserve"> </w:t>
+      </w:r>
+      <w:r>
+        <w:t xml:space="preserve"> and</w:t>
+      </w:r>
+      <w:proofErr w:type="gramEnd"/>
+      <w:r>
+        <w:t xml:space="preserve"> gets stream of </w:t>
+      </w:r>
+      <w:r>
+        <w:rPr>
+          <w:i/>
+          <w:iCs/>
+        </w:rPr>
+        <w:t>Greenhouse</w:t>
+      </w:r>
+      <w:r>
+        <w:t>s</w:t>
+      </w:r>
+    </w:p>
+    <w:p>
+      <w:pPr>
+        <w:pStyle w:val="ListParagraph"/>
+        <w:numPr>
+          <w:ilvl w:val="0"/>
+          <w:numId w:val="7"/>
+        </w:numPr>
+      </w:pPr>
+      <w:proofErr w:type="spellStart"/>
+      <w:r>
+        <w:rPr>
+          <w:i/>
+          <w:iCs/>
+        </w:rPr>
+        <w:t>getGreenhouseData</w:t>
+      </w:r>
+      <w:proofErr w:type="spellEnd"/>
+      <w:r>
+        <w:rPr>
+          <w:i/>
+          <w:iCs/>
+        </w:rPr>
+        <w:t xml:space="preserve"> </w:t>
+      </w:r>
+      <w:r>
+        <w:t>(</w:t>
+      </w:r>
+      <w:proofErr w:type="gramStart"/>
+      <w:r>
+        <w:t>server side</w:t>
+      </w:r>
+      <w:proofErr w:type="gramEnd"/>
+      <w:r>
+        <w:t xml:space="preserve"> streaming) client sends </w:t>
+      </w:r>
+      <w:proofErr w:type="spellStart"/>
+      <w:r>
+        <w:rPr>
+          <w:i/>
+          <w:iCs/>
+        </w:rPr>
+        <w:t>Grenhouse</w:t>
+      </w:r>
+      <w:proofErr w:type="spellEnd"/>
+      <w:r>
+        <w:rPr>
+          <w:i/>
+          <w:iCs/>
+        </w:rPr>
+        <w:t xml:space="preserve"> </w:t>
+      </w:r>
+      <w:r>
+        <w:t xml:space="preserve">to get sensor readings from that greenhouse and server sends stream of </w:t>
+      </w:r>
+      <w:proofErr w:type="spellStart"/>
+      <w:r>
+        <w:rPr>
+          <w:i/>
+          <w:iCs/>
+        </w:rPr>
+        <w:t>SensorMeasurements</w:t>
+      </w:r>
+      <w:proofErr w:type="spellEnd"/>
+      <w:r>
+        <w:rPr>
+          <w:i/>
+          <w:iCs/>
+        </w:rPr>
+        <w:t>.</w:t>
+      </w:r>
+    </w:p>
+    <w:p>
+      <w:pPr>
+        <w:pStyle w:val="ListParagraph"/>
+        <w:numPr>
+          <w:ilvl w:val="0"/>
+          <w:numId w:val="7"/>
+        </w:numPr>
+      </w:pPr>
+      <w:r>
+        <w:rPr>
+          <w:i/>
+          <w:iCs/>
+        </w:rPr>
+        <w:t xml:space="preserve"> </w:t>
+      </w:r>
+      <w:proofErr w:type="spellStart"/>
+      <w:r>
+        <w:rPr>
+          <w:i/>
+          <w:iCs/>
+        </w:rPr>
+        <w:t>getGreenhouseClimate</w:t>
+      </w:r>
+      <w:proofErr w:type="spellEnd"/>
+      <w:r>
+        <w:rPr>
+          <w:i/>
+          <w:iCs/>
+        </w:rPr>
+        <w:t xml:space="preserve"> </w:t>
+      </w:r>
+      <w:r>
+        <w:t xml:space="preserve">(unary) client sends </w:t>
+      </w:r>
+      <w:r>
+        <w:rPr>
+          <w:i/>
+          <w:iCs/>
+        </w:rPr>
+        <w:t xml:space="preserve">Greenhouse </w:t>
+      </w:r>
+      <w:r>
+        <w:t>and gets set of climate settings (in one message)</w:t>
+      </w:r>
+    </w:p>
+    <w:p>
+      <w:pPr>
+        <w:pStyle w:val="ListParagraph"/>
+        <w:numPr>
+          <w:ilvl w:val="0"/>
+          <w:numId w:val="7"/>
+        </w:numPr>
+      </w:pPr>
+      <w:proofErr w:type="spellStart"/>
+      <w:r>
+        <w:rPr>
+          <w:i/>
+          <w:iCs/>
+        </w:rPr>
+        <w:t>getSoilAreas</w:t>
+      </w:r>
+      <w:proofErr w:type="spellEnd"/>
+      <w:r>
+        <w:t xml:space="preserve"> (</w:t>
+      </w:r>
+      <w:proofErr w:type="gramStart"/>
+      <w:r>
+        <w:t>server side</w:t>
+      </w:r>
+      <w:proofErr w:type="gramEnd"/>
+      <w:r>
+        <w:t xml:space="preserve"> streaming) client sends </w:t>
+      </w:r>
+      <w:proofErr w:type="spellStart"/>
+      <w:r>
+        <w:rPr>
+          <w:i/>
+          <w:iCs/>
+        </w:rPr>
+        <w:t>AreaListRequest</w:t>
+      </w:r>
+      <w:proofErr w:type="spellEnd"/>
+      <w:r>
+        <w:rPr>
+          <w:i/>
+          <w:iCs/>
+        </w:rPr>
+        <w:t xml:space="preserve"> </w:t>
+      </w:r>
+      <w:r>
+        <w:t xml:space="preserve">and gets a list of </w:t>
+      </w:r>
+      <w:r>
+        <w:rPr>
+          <w:i/>
+          <w:iCs/>
+        </w:rPr>
+        <w:t>A</w:t>
+      </w:r>
+      <w:r>
+        <w:rPr>
+          <w:i/>
+          <w:iCs/>
+        </w:rPr>
+        <w:t>reas</w:t>
+      </w:r>
+      <w:r>
+        <w:t xml:space="preserve"> where sensors (and sprinklers) are registered.</w:t>
+      </w:r>
+    </w:p>
+    <w:p>
+      <w:pPr>
+        <w:pStyle w:val="ListParagraph"/>
+        <w:numPr>
+          <w:ilvl w:val="0"/>
+          <w:numId w:val="7"/>
+        </w:numPr>
+      </w:pPr>
+      <w:proofErr w:type="spellStart"/>
+      <w:r>
+        <w:rPr>
+          <w:i/>
+          <w:iCs/>
+        </w:rPr>
+        <w:t>getSoildData</w:t>
+      </w:r>
+      <w:proofErr w:type="spellEnd"/>
+      <w:r>
+        <w:rPr>
+          <w:i/>
+          <w:iCs/>
+        </w:rPr>
+        <w:t xml:space="preserve"> </w:t>
+      </w:r>
+      <w:r>
+        <w:t xml:space="preserve">(unary) client request soil conditions for </w:t>
+      </w:r>
+      <w:r>
+        <w:rPr>
+          <w:i/>
+          <w:iCs/>
+        </w:rPr>
+        <w:t xml:space="preserve">Area, </w:t>
+      </w:r>
+      <w:r>
+        <w:t xml:space="preserve">and </w:t>
+      </w:r>
+      <w:proofErr w:type="gramStart"/>
+      <w:r>
+        <w:t xml:space="preserve">receives </w:t>
+      </w:r>
+      <w:r>
+        <w:t xml:space="preserve"> </w:t>
+      </w:r>
+      <w:proofErr w:type="spellStart"/>
+      <w:r>
+        <w:rPr>
+          <w:i/>
+          <w:iCs/>
+        </w:rPr>
+        <w:t>SoilConditions</w:t>
+      </w:r>
+      <w:proofErr w:type="spellEnd"/>
+      <w:proofErr w:type="gramEnd"/>
+      <w:r>
+        <w:t xml:space="preserve"> with sensor readings (of soil moisture).</w:t>
+      </w:r>
+    </w:p>
+    <w:p>
+      <w:pPr>
+        <w:pStyle w:val="ListParagraph"/>
+        <w:numPr>
+          <w:ilvl w:val="0"/>
+          <w:numId w:val="7"/>
+        </w:numPr>
+      </w:pPr>
+      <w:proofErr w:type="spellStart"/>
+      <w:r>
+        <w:rPr>
+          <w:i/>
+          <w:iCs/>
+        </w:rPr>
+        <w:t>getSprinklerStatus</w:t>
+      </w:r>
+      <w:proofErr w:type="spellEnd"/>
+      <w:r>
+        <w:rPr>
+          <w:i/>
+          <w:iCs/>
+        </w:rPr>
+        <w:t xml:space="preserve"> </w:t>
+      </w:r>
+      <w:r>
+        <w:t xml:space="preserve">(unary) client sends </w:t>
+      </w:r>
+      <w:r>
+        <w:rPr>
+          <w:i/>
+          <w:iCs/>
+        </w:rPr>
+        <w:t xml:space="preserve">Area </w:t>
+      </w:r>
+      <w:r>
+        <w:t xml:space="preserve">message and gets </w:t>
+      </w:r>
+      <w:proofErr w:type="spellStart"/>
+      <w:r>
+        <w:rPr>
+          <w:i/>
+          <w:iCs/>
+        </w:rPr>
+        <w:t>SprinklerStatus</w:t>
+      </w:r>
+      <w:proofErr w:type="spellEnd"/>
+      <w:r>
+        <w:rPr>
+          <w:i/>
+          <w:iCs/>
+        </w:rPr>
+        <w:t xml:space="preserve"> </w:t>
+      </w:r>
+      <w:r>
+        <w:t>(on or off) for that area.</w:t>
+      </w:r>
+    </w:p>
+    <w:p>
+      <w:pPr>
+        <w:pStyle w:val="ListParagraph"/>
+        <w:numPr>
+          <w:ilvl w:val="0"/>
+          <w:numId w:val="7"/>
+        </w:numPr>
+      </w:pPr>
+      <w:proofErr w:type="spellStart"/>
+      <w:r>
+        <w:rPr>
+          <w:i/>
+          <w:iCs/>
+        </w:rPr>
+        <w:t>getAllSprinklersStatus</w:t>
+      </w:r>
+      <w:proofErr w:type="spellEnd"/>
+      <w:r>
+        <w:rPr>
+          <w:i/>
+          <w:iCs/>
+        </w:rPr>
+        <w:t xml:space="preserve"> </w:t>
+      </w:r>
+      <w:r>
+        <w:t xml:space="preserve">(server side streaming) client sends </w:t>
+      </w:r>
+      <w:proofErr w:type="spellStart"/>
+      <w:proofErr w:type="gramStart"/>
+      <w:r>
+        <w:rPr>
+          <w:i/>
+          <w:iCs/>
+        </w:rPr>
+        <w:t>SprinklersStatusRequest</w:t>
+      </w:r>
+      <w:proofErr w:type="spellEnd"/>
+      <w:r>
+        <w:rPr>
+          <w:i/>
+          <w:iCs/>
+        </w:rPr>
+        <w:t xml:space="preserve"> </w:t>
+      </w:r>
+      <w:r>
+        <w:t xml:space="preserve"> </w:t>
+      </w:r>
+      <w:r>
+        <w:t>and</w:t>
+      </w:r>
+      <w:proofErr w:type="gramEnd"/>
+      <w:r>
+        <w:t xml:space="preserve"> server sends stream of </w:t>
+      </w:r>
+      <w:proofErr w:type="spellStart"/>
+      <w:r>
+        <w:rPr>
+          <w:i/>
+          <w:iCs/>
+        </w:rPr>
+        <w:t>SprinklerStatus</w:t>
+      </w:r>
+      <w:proofErr w:type="spellEnd"/>
+      <w:r>
+        <w:rPr>
+          <w:i/>
+          <w:iCs/>
+        </w:rPr>
+        <w:t xml:space="preserve"> </w:t>
+      </w:r>
+      <w:r>
+        <w:t>(on/off)</w:t>
+      </w:r>
+    </w:p>
+    <w:p>
+      <w:pPr>
+        <w:pStyle w:val="ListParagraph"/>
+        <w:numPr>
+          <w:ilvl w:val="0"/>
+          <w:numId w:val="7"/>
+        </w:numPr>
+        <w:rPr>
+          <w:i/>
+          <w:iCs/>
+        </w:rPr>
+      </w:pPr>
+      <w:proofErr w:type="spellStart"/>
+      <w:r>
+        <w:rPr>
+          <w:i/>
+          <w:iCs/>
+        </w:rPr>
+        <w:t>turnOnOffSprinkler</w:t>
+      </w:r>
+      <w:proofErr w:type="spellEnd"/>
+      <w:r>
+        <w:rPr>
+          <w:i/>
+          <w:iCs/>
+        </w:rPr>
+        <w:t xml:space="preserve"> </w:t>
+      </w:r>
+      <w:r>
+        <w:t xml:space="preserve">(unary) client sends </w:t>
+      </w:r>
+      <w:r>
+        <w:rPr>
+          <w:i/>
+          <w:iCs/>
+        </w:rPr>
+        <w:t xml:space="preserve">Area </w:t>
+      </w:r>
+      <w:r>
+        <w:t xml:space="preserve">to </w:t>
+      </w:r>
+      <w:proofErr w:type="spellStart"/>
+      <w:r>
+        <w:t>to</w:t>
+      </w:r>
+      <w:proofErr w:type="spellEnd"/>
+      <w:r>
+        <w:t xml:space="preserve"> change sprinkler’s status in that area (from on to off or from off to on) server returns </w:t>
+      </w:r>
+      <w:proofErr w:type="spellStart"/>
+      <w:proofErr w:type="gramStart"/>
+      <w:r>
+        <w:rPr>
+          <w:i/>
+          <w:iCs/>
+        </w:rPr>
+        <w:t>SprinklerStatus</w:t>
+      </w:r>
+      <w:proofErr w:type="spellEnd"/>
+      <w:proofErr w:type="gramEnd"/>
+    </w:p>
+    <w:p>
+      <w:pPr>
+        <w:pStyle w:val="ListParagraph"/>
+        <w:numPr>
+          <w:ilvl w:val="0"/>
+          <w:numId w:val="7"/>
+        </w:numPr>
+        <w:rPr>
+          <w:i/>
+          <w:iCs/>
+        </w:rPr>
+      </w:pPr>
+      <w:proofErr w:type="spellStart"/>
+      <w:r>
+        <w:rPr>
+          <w:i/>
+          <w:iCs/>
+        </w:rPr>
+        <w:t>getVehicles</w:t>
+      </w:r>
+      <w:proofErr w:type="spellEnd"/>
+      <w:r>
+        <w:rPr>
+          <w:i/>
+          <w:iCs/>
+        </w:rPr>
+        <w:t xml:space="preserve"> </w:t>
+      </w:r>
+      <w:r>
+        <w:t>(</w:t>
+      </w:r>
+      <w:proofErr w:type="gramStart"/>
+      <w:r>
+        <w:t>server side</w:t>
+      </w:r>
+      <w:proofErr w:type="gramEnd"/>
+      <w:r>
+        <w:t xml:space="preserve"> stream) client </w:t>
+      </w:r>
+      <w:proofErr w:type="spellStart"/>
+      <w:r>
+        <w:t>sens</w:t>
+      </w:r>
+      <w:proofErr w:type="spellEnd"/>
+      <w:r>
+        <w:t xml:space="preserve"> </w:t>
+      </w:r>
+      <w:proofErr w:type="spellStart"/>
+      <w:r>
+        <w:rPr>
+          <w:i/>
+          <w:iCs/>
+        </w:rPr>
+        <w:t>VehicleListRequest</w:t>
+      </w:r>
+      <w:proofErr w:type="spellEnd"/>
+      <w:r>
+        <w:rPr>
+          <w:i/>
+          <w:iCs/>
+        </w:rPr>
+        <w:t xml:space="preserve"> </w:t>
+      </w:r>
+      <w:r>
+        <w:t xml:space="preserve">and </w:t>
+      </w:r>
+      <w:proofErr w:type="spellStart"/>
+      <w:r>
+        <w:t>revceive</w:t>
+      </w:r>
+      <w:proofErr w:type="spellEnd"/>
+      <w:r>
+        <w:t xml:space="preserve"> stream of </w:t>
+      </w:r>
+      <w:r>
+        <w:rPr>
+          <w:i/>
+          <w:iCs/>
+        </w:rPr>
+        <w:t>Vehicle</w:t>
+      </w:r>
+      <w:r>
+        <w:rPr>
+          <w:i/>
+          <w:iCs/>
+        </w:rPr>
+        <w:t>.</w:t>
+      </w:r>
+    </w:p>
+    <w:p>
+      <w:pPr>
+        <w:pStyle w:val="ListParagraph"/>
+        <w:numPr>
+          <w:ilvl w:val="0"/>
+          <w:numId w:val="7"/>
+        </w:numPr>
+        <w:rPr>
+          <w:i/>
+          <w:iCs/>
+        </w:rPr>
+      </w:pPr>
+      <w:proofErr w:type="spellStart"/>
+      <w:r>
+        <w:rPr>
+          <w:i/>
+          <w:iCs/>
+        </w:rPr>
+        <w:t>setVehicleTask</w:t>
+      </w:r>
+      <w:proofErr w:type="spellEnd"/>
+      <w:r>
+        <w:rPr>
+          <w:i/>
+          <w:iCs/>
+        </w:rPr>
+        <w:t xml:space="preserve"> </w:t>
+      </w:r>
+      <w:r>
+        <w:t xml:space="preserve">(server side stream) client sends </w:t>
+      </w:r>
+      <w:proofErr w:type="spellStart"/>
+      <w:proofErr w:type="gramStart"/>
+      <w:r>
+        <w:rPr>
+          <w:i/>
+          <w:iCs/>
+        </w:rPr>
+        <w:t>VehicleTask</w:t>
+      </w:r>
+      <w:proofErr w:type="spellEnd"/>
+      <w:r>
+        <w:rPr>
+          <w:i/>
+          <w:iCs/>
+        </w:rPr>
+        <w:t xml:space="preserve"> </w:t>
+      </w:r>
+      <w:r>
+        <w:t xml:space="preserve"> with</w:t>
+      </w:r>
+      <w:proofErr w:type="gramEnd"/>
+      <w:r>
+        <w:t xml:space="preserve"> </w:t>
+      </w:r>
+      <w:proofErr w:type="spellStart"/>
+      <w:r>
+        <w:t>vehicle,task</w:t>
+      </w:r>
+      <w:proofErr w:type="spellEnd"/>
+      <w:r>
+        <w:t xml:space="preserve"> and route for vehicle, server return stream of </w:t>
+      </w:r>
+      <w:proofErr w:type="spellStart"/>
+      <w:r>
+        <w:rPr>
+          <w:i/>
+          <w:iCs/>
+        </w:rPr>
+        <w:t>VehicleStatus</w:t>
+      </w:r>
+      <w:proofErr w:type="spellEnd"/>
+      <w:r>
+        <w:rPr>
+          <w:i/>
+          <w:iCs/>
+        </w:rPr>
+        <w:t xml:space="preserve"> </w:t>
+      </w:r>
+      <w:r>
+        <w:t>so user can see progress of task</w:t>
+      </w:r>
+    </w:p>
+    <w:p>
+      <w:pPr>
+        <w:pStyle w:val="ListParagraph"/>
+        <w:numPr>
+          <w:ilvl w:val="0"/>
+          <w:numId w:val="7"/>
+        </w:numPr>
+      </w:pPr>
+      <w:proofErr w:type="spellStart"/>
+      <w:r>
+        <w:rPr>
+          <w:i/>
+          <w:iCs/>
+        </w:rPr>
+        <w:t>getRecordedTasks</w:t>
+      </w:r>
+      <w:proofErr w:type="spellEnd"/>
+      <w:r>
+        <w:rPr>
+          <w:i/>
+          <w:iCs/>
+        </w:rPr>
+        <w:t xml:space="preserve"> </w:t>
+      </w:r>
+      <w:r>
+        <w:t>(</w:t>
+      </w:r>
+      <w:proofErr w:type="gramStart"/>
+      <w:r>
+        <w:t>server side</w:t>
+      </w:r>
+      <w:proofErr w:type="gramEnd"/>
+      <w:r>
+        <w:t xml:space="preserve"> stream) client sends </w:t>
+      </w:r>
+      <w:r>
+        <w:rPr>
+          <w:i/>
+          <w:iCs/>
+        </w:rPr>
+        <w:t xml:space="preserve">Vehicle </w:t>
+      </w:r>
+      <w:r>
+        <w:t xml:space="preserve">message and receives stream of </w:t>
+      </w:r>
+      <w:proofErr w:type="spellStart"/>
+      <w:r>
+        <w:rPr>
+          <w:i/>
+          <w:iCs/>
+        </w:rPr>
+        <w:t>Tasks</w:t>
+      </w:r>
+      <w:r>
+        <w:t>that</w:t>
+      </w:r>
+      <w:proofErr w:type="spellEnd"/>
+      <w:r>
+        <w:t xml:space="preserve"> vehicle finished.</w:t>
+      </w:r>
+    </w:p>
+    <w:p>
+      <w:pPr>
+        <w:pStyle w:val="ListParagraph"/>
+        <w:ind w:left="720" w:firstLine="0"/>
       </w:pPr>
     </w:p>
     <w:sdt>
@@ -1279,6 +3065,184 @@
 <file path=word/numbering.xml><?xml version="1.0" encoding="utf-8"?>
 <w:numbering xmlns:wpc="http://schemas.microsoft.com/office/word/2010/wordprocessingCanvas" xmlns:cx="http://schemas.microsoft.com/office/drawing/2014/chartex" xmlns:cx1="http://schemas.microsoft.com/office/drawing/2015/9/8/chartex" xmlns:cx2="http://schemas.microsoft.com/office/drawing/2015/10/21/chartex" xmlns:cx3="http://schemas.microsoft.com/office/drawing/2016/5/9/chartex" xmlns:cx4="http://schemas.microsoft.com/office/drawing/2016/5/10/chartex" xmlns:cx5="http://schemas.microsoft.com/office/drawing/2016/5/11/chartex" xmlns:cx6="http://schemas.microsoft.com/office/drawing/2016/5/12/chartex" xmlns:cx7="http://schemas.microsoft.com/office/drawing/2016/5/13/chartex" xmlns:cx8="http://schemas.microsoft.com/office/drawing/2016/5/14/chartex" xmlns:mc="http://schemas.openxmlformats.org/markup-compatibility/2006" xmlns:aink="http://schemas.microsoft.com/office/drawing/2016/ink" xmlns:am3d="http://schemas.microsoft.com/office/drawing/2017/model3d" xmlns:o="urn:schemas-microsoft-com:office:office" xmlns:oel="http://schemas.microsoft.com/office/2019/extlst" xmlns:r="http://schemas.openxmlformats.org/officeDocument/2006/relationships" xmlns:m="http://schemas.openxmlformats.org/officeDocument/2006/math" xmlns:v="urn:schemas-microsoft-com:vml" xmlns:wp14="http://schemas.microsoft.com/office/word/2010/wordprocessingDrawing" xmlns:wp="http://schemas.openxmlformats.org/drawingml/2006/wordprocessingDrawing" xmlns:w10="urn:schemas-microsoft-com:office:word" xmlns:w="http://schemas.openxmlformats.org/wordprocessingml/2006/main" xmlns:w14="http://schemas.microsoft.com/office/word/2010/wordml" xmlns:w15="http://schemas.microsoft.com/office/word/2012/wordml" xmlns:w16cex="http://schemas.microsoft.com/office/word/2018/wordml/cex" xmlns:w16cid="http://schemas.microsoft.com/office/word/2016/wordml/cid" xmlns:w16="http://schemas.microsoft.com/office/word/2018/wordml" xmlns:w16sdtdh="http://schemas.microsoft.com/office/word/2020/wordml/sdtdatahash" xmlns:w16se="http://schemas.microsoft.com/office/word/2015/wordml/symex" xmlns:wpg="http://schemas.microsoft.com/office/word/2010/wordprocessingGroup" xmlns:wpi="http://schemas.microsoft.com/office/word/2010/wordprocessingInk" xmlns:wne="http://schemas.microsoft.com/office/word/2006/wordml" xmlns:wps="http://schemas.microsoft.com/office/word/2010/wordprocessingShape" mc:Ignorable="w14 w15 w16se w16cid w16 w16cex w16sdtdh wp14">
   <w:abstractNum w:abstractNumId="0" w15:restartNumberingAfterBreak="0">
+    <w:nsid w:val="17CA5747"/>
+    <w:multiLevelType w:val="hybridMultilevel"/>
+    <w:tmpl w:val="34867F8C"/>
+    <w:lvl w:ilvl="0" w:tplc="1809000F">
+      <w:start w:val="1"/>
+      <w:numFmt w:val="decimal"/>
+      <w:lvlText w:val="%1."/>
+      <w:lvlJc w:val="left"/>
+      <w:pPr>
+        <w:ind w:left="720" w:hanging="360"/>
+      </w:pPr>
+      <w:rPr>
+        <w:rFonts w:hint="default"/>
+      </w:rPr>
+    </w:lvl>
+    <w:lvl w:ilvl="1" w:tplc="18090019" w:tentative="1">
+      <w:start w:val="1"/>
+      <w:numFmt w:val="lowerLetter"/>
+      <w:lvlText w:val="%2."/>
+      <w:lvlJc w:val="left"/>
+      <w:pPr>
+        <w:ind w:left="1440" w:hanging="360"/>
+      </w:pPr>
+    </w:lvl>
+    <w:lvl w:ilvl="2" w:tplc="1809001B" w:tentative="1">
+      <w:start w:val="1"/>
+      <w:numFmt w:val="lowerRoman"/>
+      <w:lvlText w:val="%3."/>
+      <w:lvlJc w:val="right"/>
+      <w:pPr>
+        <w:ind w:left="2160" w:hanging="180"/>
+      </w:pPr>
+    </w:lvl>
+    <w:lvl w:ilvl="3" w:tplc="1809000F" w:tentative="1">
+      <w:start w:val="1"/>
+      <w:numFmt w:val="decimal"/>
+      <w:lvlText w:val="%4."/>
+      <w:lvlJc w:val="left"/>
+      <w:pPr>
+        <w:ind w:left="2880" w:hanging="360"/>
+      </w:pPr>
+    </w:lvl>
+    <w:lvl w:ilvl="4" w:tplc="18090019" w:tentative="1">
+      <w:start w:val="1"/>
+      <w:numFmt w:val="lowerLetter"/>
+      <w:lvlText w:val="%5."/>
+      <w:lvlJc w:val="left"/>
+      <w:pPr>
+        <w:ind w:left="3600" w:hanging="360"/>
+      </w:pPr>
+    </w:lvl>
+    <w:lvl w:ilvl="5" w:tplc="1809001B" w:tentative="1">
+      <w:start w:val="1"/>
+      <w:numFmt w:val="lowerRoman"/>
+      <w:lvlText w:val="%6."/>
+      <w:lvlJc w:val="right"/>
+      <w:pPr>
+        <w:ind w:left="4320" w:hanging="180"/>
+      </w:pPr>
+    </w:lvl>
+    <w:lvl w:ilvl="6" w:tplc="1809000F" w:tentative="1">
+      <w:start w:val="1"/>
+      <w:numFmt w:val="decimal"/>
+      <w:lvlText w:val="%7."/>
+      <w:lvlJc w:val="left"/>
+      <w:pPr>
+        <w:ind w:left="5040" w:hanging="360"/>
+      </w:pPr>
+    </w:lvl>
+    <w:lvl w:ilvl="7" w:tplc="18090019" w:tentative="1">
+      <w:start w:val="1"/>
+      <w:numFmt w:val="lowerLetter"/>
+      <w:lvlText w:val="%8."/>
+      <w:lvlJc w:val="left"/>
+      <w:pPr>
+        <w:ind w:left="5760" w:hanging="360"/>
+      </w:pPr>
+    </w:lvl>
+    <w:lvl w:ilvl="8" w:tplc="1809001B" w:tentative="1">
+      <w:start w:val="1"/>
+      <w:numFmt w:val="lowerRoman"/>
+      <w:lvlText w:val="%9."/>
+      <w:lvlJc w:val="right"/>
+      <w:pPr>
+        <w:ind w:left="6480" w:hanging="180"/>
+      </w:pPr>
+    </w:lvl>
+  </w:abstractNum>
+  <w:abstractNum w:abstractNumId="1" w15:restartNumberingAfterBreak="0">
+    <w:nsid w:val="1F540606"/>
+    <w:multiLevelType w:val="hybridMultilevel"/>
+    <w:tmpl w:val="0652C2FE"/>
+    <w:lvl w:ilvl="0" w:tplc="1809000F">
+      <w:start w:val="1"/>
+      <w:numFmt w:val="decimal"/>
+      <w:lvlText w:val="%1."/>
+      <w:lvlJc w:val="left"/>
+      <w:pPr>
+        <w:ind w:left="720" w:hanging="360"/>
+      </w:pPr>
+      <w:rPr>
+        <w:rFonts w:hint="default"/>
+      </w:rPr>
+    </w:lvl>
+    <w:lvl w:ilvl="1" w:tplc="18090019" w:tentative="1">
+      <w:start w:val="1"/>
+      <w:numFmt w:val="lowerLetter"/>
+      <w:lvlText w:val="%2."/>
+      <w:lvlJc w:val="left"/>
+      <w:pPr>
+        <w:ind w:left="1440" w:hanging="360"/>
+      </w:pPr>
+    </w:lvl>
+    <w:lvl w:ilvl="2" w:tplc="1809001B" w:tentative="1">
+      <w:start w:val="1"/>
+      <w:numFmt w:val="lowerRoman"/>
+      <w:lvlText w:val="%3."/>
+      <w:lvlJc w:val="right"/>
+      <w:pPr>
+        <w:ind w:left="2160" w:hanging="180"/>
+      </w:pPr>
+    </w:lvl>
+    <w:lvl w:ilvl="3" w:tplc="1809000F" w:tentative="1">
+      <w:start w:val="1"/>
+      <w:numFmt w:val="decimal"/>
+      <w:lvlText w:val="%4."/>
+      <w:lvlJc w:val="left"/>
+      <w:pPr>
+        <w:ind w:left="2880" w:hanging="360"/>
+      </w:pPr>
+    </w:lvl>
+    <w:lvl w:ilvl="4" w:tplc="18090019" w:tentative="1">
+      <w:start w:val="1"/>
+      <w:numFmt w:val="lowerLetter"/>
+      <w:lvlText w:val="%5."/>
+      <w:lvlJc w:val="left"/>
+      <w:pPr>
+        <w:ind w:left="3600" w:hanging="360"/>
+      </w:pPr>
+    </w:lvl>
+    <w:lvl w:ilvl="5" w:tplc="1809001B" w:tentative="1">
+      <w:start w:val="1"/>
+      <w:numFmt w:val="lowerRoman"/>
+      <w:lvlText w:val="%6."/>
+      <w:lvlJc w:val="right"/>
+      <w:pPr>
+        <w:ind w:left="4320" w:hanging="180"/>
+      </w:pPr>
+    </w:lvl>
+    <w:lvl w:ilvl="6" w:tplc="1809000F" w:tentative="1">
+      <w:start w:val="1"/>
+      <w:numFmt w:val="decimal"/>
+      <w:lvlText w:val="%7."/>
+      <w:lvlJc w:val="left"/>
+      <w:pPr>
+        <w:ind w:left="5040" w:hanging="360"/>
+      </w:pPr>
+    </w:lvl>
+    <w:lvl w:ilvl="7" w:tplc="18090019" w:tentative="1">
+      <w:start w:val="1"/>
+      <w:numFmt w:val="lowerLetter"/>
+      <w:lvlText w:val="%8."/>
+      <w:lvlJc w:val="left"/>
+      <w:pPr>
+        <w:ind w:left="5760" w:hanging="360"/>
+      </w:pPr>
+    </w:lvl>
+    <w:lvl w:ilvl="8" w:tplc="1809001B" w:tentative="1">
+      <w:start w:val="1"/>
+      <w:numFmt w:val="lowerRoman"/>
+      <w:lvlText w:val="%9."/>
+      <w:lvlJc w:val="right"/>
+      <w:pPr>
+        <w:ind w:left="6480" w:hanging="180"/>
+      </w:pPr>
+    </w:lvl>
+  </w:abstractNum>
+  <w:abstractNum w:abstractNumId="2" w15:restartNumberingAfterBreak="0">
     <w:nsid w:val="31DB670D"/>
     <w:multiLevelType w:val="hybridMultilevel"/>
     <w:tmpl w:val="659ECDE6"/>
@@ -1409,7 +3373,96 @@
       </w:rPr>
     </w:lvl>
   </w:abstractNum>
-  <w:abstractNum w:abstractNumId="1" w15:restartNumberingAfterBreak="0">
+  <w:abstractNum w:abstractNumId="3" w15:restartNumberingAfterBreak="0">
+    <w:nsid w:val="52E31F33"/>
+    <w:multiLevelType w:val="hybridMultilevel"/>
+    <w:tmpl w:val="7D2678C8"/>
+    <w:lvl w:ilvl="0" w:tplc="1809000F">
+      <w:start w:val="1"/>
+      <w:numFmt w:val="decimal"/>
+      <w:lvlText w:val="%1."/>
+      <w:lvlJc w:val="left"/>
+      <w:pPr>
+        <w:ind w:left="720" w:hanging="360"/>
+      </w:pPr>
+      <w:rPr>
+        <w:rFonts w:hint="default"/>
+      </w:rPr>
+    </w:lvl>
+    <w:lvl w:ilvl="1" w:tplc="18090019" w:tentative="1">
+      <w:start w:val="1"/>
+      <w:numFmt w:val="lowerLetter"/>
+      <w:lvlText w:val="%2."/>
+      <w:lvlJc w:val="left"/>
+      <w:pPr>
+        <w:ind w:left="1440" w:hanging="360"/>
+      </w:pPr>
+    </w:lvl>
+    <w:lvl w:ilvl="2" w:tplc="1809001B" w:tentative="1">
+      <w:start w:val="1"/>
+      <w:numFmt w:val="lowerRoman"/>
+      <w:lvlText w:val="%3."/>
+      <w:lvlJc w:val="right"/>
+      <w:pPr>
+        <w:ind w:left="2160" w:hanging="180"/>
+      </w:pPr>
+    </w:lvl>
+    <w:lvl w:ilvl="3" w:tplc="1809000F" w:tentative="1">
+      <w:start w:val="1"/>
+      <w:numFmt w:val="decimal"/>
+      <w:lvlText w:val="%4."/>
+      <w:lvlJc w:val="left"/>
+      <w:pPr>
+        <w:ind w:left="2880" w:hanging="360"/>
+      </w:pPr>
+    </w:lvl>
+    <w:lvl w:ilvl="4" w:tplc="18090019" w:tentative="1">
+      <w:start w:val="1"/>
+      <w:numFmt w:val="lowerLetter"/>
+      <w:lvlText w:val="%5."/>
+      <w:lvlJc w:val="left"/>
+      <w:pPr>
+        <w:ind w:left="3600" w:hanging="360"/>
+      </w:pPr>
+    </w:lvl>
+    <w:lvl w:ilvl="5" w:tplc="1809001B" w:tentative="1">
+      <w:start w:val="1"/>
+      <w:numFmt w:val="lowerRoman"/>
+      <w:lvlText w:val="%6."/>
+      <w:lvlJc w:val="right"/>
+      <w:pPr>
+        <w:ind w:left="4320" w:hanging="180"/>
+      </w:pPr>
+    </w:lvl>
+    <w:lvl w:ilvl="6" w:tplc="1809000F" w:tentative="1">
+      <w:start w:val="1"/>
+      <w:numFmt w:val="decimal"/>
+      <w:lvlText w:val="%7."/>
+      <w:lvlJc w:val="left"/>
+      <w:pPr>
+        <w:ind w:left="5040" w:hanging="360"/>
+      </w:pPr>
+    </w:lvl>
+    <w:lvl w:ilvl="7" w:tplc="18090019" w:tentative="1">
+      <w:start w:val="1"/>
+      <w:numFmt w:val="lowerLetter"/>
+      <w:lvlText w:val="%8."/>
+      <w:lvlJc w:val="left"/>
+      <w:pPr>
+        <w:ind w:left="5760" w:hanging="360"/>
+      </w:pPr>
+    </w:lvl>
+    <w:lvl w:ilvl="8" w:tplc="1809001B" w:tentative="1">
+      <w:start w:val="1"/>
+      <w:numFmt w:val="lowerRoman"/>
+      <w:lvlText w:val="%9."/>
+      <w:lvlJc w:val="right"/>
+      <w:pPr>
+        <w:ind w:left="6480" w:hanging="180"/>
+      </w:pPr>
+    </w:lvl>
+  </w:abstractNum>
+  <w:abstractNum w:abstractNumId="4" w15:restartNumberingAfterBreak="0">
     <w:nsid w:val="56234872"/>
     <w:multiLevelType w:val="hybridMultilevel"/>
     <w:tmpl w:val="F52060B6"/>
@@ -1532,11 +3585,204 @@
       </w:rPr>
     </w:lvl>
   </w:abstractNum>
+  <w:abstractNum w:abstractNumId="5" w15:restartNumberingAfterBreak="0">
+    <w:nsid w:val="5CCA732C"/>
+    <w:multiLevelType w:val="hybridMultilevel"/>
+    <w:tmpl w:val="34E48590"/>
+    <w:lvl w:ilvl="0" w:tplc="1809000F">
+      <w:start w:val="1"/>
+      <w:numFmt w:val="decimal"/>
+      <w:lvlText w:val="%1."/>
+      <w:lvlJc w:val="left"/>
+      <w:pPr>
+        <w:ind w:left="720" w:hanging="360"/>
+      </w:pPr>
+      <w:rPr>
+        <w:rFonts w:hint="default"/>
+      </w:rPr>
+    </w:lvl>
+    <w:lvl w:ilvl="1" w:tplc="18090019" w:tentative="1">
+      <w:start w:val="1"/>
+      <w:numFmt w:val="lowerLetter"/>
+      <w:lvlText w:val="%2."/>
+      <w:lvlJc w:val="left"/>
+      <w:pPr>
+        <w:ind w:left="1440" w:hanging="360"/>
+      </w:pPr>
+    </w:lvl>
+    <w:lvl w:ilvl="2" w:tplc="1809001B" w:tentative="1">
+      <w:start w:val="1"/>
+      <w:numFmt w:val="lowerRoman"/>
+      <w:lvlText w:val="%3."/>
+      <w:lvlJc w:val="right"/>
+      <w:pPr>
+        <w:ind w:left="2160" w:hanging="180"/>
+      </w:pPr>
+    </w:lvl>
+    <w:lvl w:ilvl="3" w:tplc="1809000F" w:tentative="1">
+      <w:start w:val="1"/>
+      <w:numFmt w:val="decimal"/>
+      <w:lvlText w:val="%4."/>
+      <w:lvlJc w:val="left"/>
+      <w:pPr>
+        <w:ind w:left="2880" w:hanging="360"/>
+      </w:pPr>
+    </w:lvl>
+    <w:lvl w:ilvl="4" w:tplc="18090019" w:tentative="1">
+      <w:start w:val="1"/>
+      <w:numFmt w:val="lowerLetter"/>
+      <w:lvlText w:val="%5."/>
+      <w:lvlJc w:val="left"/>
+      <w:pPr>
+        <w:ind w:left="3600" w:hanging="360"/>
+      </w:pPr>
+    </w:lvl>
+    <w:lvl w:ilvl="5" w:tplc="1809001B" w:tentative="1">
+      <w:start w:val="1"/>
+      <w:numFmt w:val="lowerRoman"/>
+      <w:lvlText w:val="%6."/>
+      <w:lvlJc w:val="right"/>
+      <w:pPr>
+        <w:ind w:left="4320" w:hanging="180"/>
+      </w:pPr>
+    </w:lvl>
+    <w:lvl w:ilvl="6" w:tplc="1809000F" w:tentative="1">
+      <w:start w:val="1"/>
+      <w:numFmt w:val="decimal"/>
+      <w:lvlText w:val="%7."/>
+      <w:lvlJc w:val="left"/>
+      <w:pPr>
+        <w:ind w:left="5040" w:hanging="360"/>
+      </w:pPr>
+    </w:lvl>
+    <w:lvl w:ilvl="7" w:tplc="18090019" w:tentative="1">
+      <w:start w:val="1"/>
+      <w:numFmt w:val="lowerLetter"/>
+      <w:lvlText w:val="%8."/>
+      <w:lvlJc w:val="left"/>
+      <w:pPr>
+        <w:ind w:left="5760" w:hanging="360"/>
+      </w:pPr>
+    </w:lvl>
+    <w:lvl w:ilvl="8" w:tplc="1809001B" w:tentative="1">
+      <w:start w:val="1"/>
+      <w:numFmt w:val="lowerRoman"/>
+      <w:lvlText w:val="%9."/>
+      <w:lvlJc w:val="right"/>
+      <w:pPr>
+        <w:ind w:left="6480" w:hanging="180"/>
+      </w:pPr>
+    </w:lvl>
+  </w:abstractNum>
+  <w:abstractNum w:abstractNumId="6" w15:restartNumberingAfterBreak="0">
+    <w:nsid w:val="79A87D6F"/>
+    <w:multiLevelType w:val="hybridMultilevel"/>
+    <w:tmpl w:val="51C8C458"/>
+    <w:lvl w:ilvl="0" w:tplc="50321A96">
+      <w:start w:val="1"/>
+      <w:numFmt w:val="decimal"/>
+      <w:lvlText w:val="%1."/>
+      <w:lvlJc w:val="left"/>
+      <w:pPr>
+        <w:ind w:left="720" w:hanging="360"/>
+      </w:pPr>
+      <w:rPr>
+        <w:rFonts w:hint="default"/>
+      </w:rPr>
+    </w:lvl>
+    <w:lvl w:ilvl="1" w:tplc="18090019" w:tentative="1">
+      <w:start w:val="1"/>
+      <w:numFmt w:val="lowerLetter"/>
+      <w:lvlText w:val="%2."/>
+      <w:lvlJc w:val="left"/>
+      <w:pPr>
+        <w:ind w:left="1440" w:hanging="360"/>
+      </w:pPr>
+    </w:lvl>
+    <w:lvl w:ilvl="2" w:tplc="1809001B" w:tentative="1">
+      <w:start w:val="1"/>
+      <w:numFmt w:val="lowerRoman"/>
+      <w:lvlText w:val="%3."/>
+      <w:lvlJc w:val="right"/>
+      <w:pPr>
+        <w:ind w:left="2160" w:hanging="180"/>
+      </w:pPr>
+    </w:lvl>
+    <w:lvl w:ilvl="3" w:tplc="1809000F" w:tentative="1">
+      <w:start w:val="1"/>
+      <w:numFmt w:val="decimal"/>
+      <w:lvlText w:val="%4."/>
+      <w:lvlJc w:val="left"/>
+      <w:pPr>
+        <w:ind w:left="2880" w:hanging="360"/>
+      </w:pPr>
+    </w:lvl>
+    <w:lvl w:ilvl="4" w:tplc="18090019" w:tentative="1">
+      <w:start w:val="1"/>
+      <w:numFmt w:val="lowerLetter"/>
+      <w:lvlText w:val="%5."/>
+      <w:lvlJc w:val="left"/>
+      <w:pPr>
+        <w:ind w:left="3600" w:hanging="360"/>
+      </w:pPr>
+    </w:lvl>
+    <w:lvl w:ilvl="5" w:tplc="1809001B" w:tentative="1">
+      <w:start w:val="1"/>
+      <w:numFmt w:val="lowerRoman"/>
+      <w:lvlText w:val="%6."/>
+      <w:lvlJc w:val="right"/>
+      <w:pPr>
+        <w:ind w:left="4320" w:hanging="180"/>
+      </w:pPr>
+    </w:lvl>
+    <w:lvl w:ilvl="6" w:tplc="1809000F" w:tentative="1">
+      <w:start w:val="1"/>
+      <w:numFmt w:val="decimal"/>
+      <w:lvlText w:val="%7."/>
+      <w:lvlJc w:val="left"/>
+      <w:pPr>
+        <w:ind w:left="5040" w:hanging="360"/>
+      </w:pPr>
+    </w:lvl>
+    <w:lvl w:ilvl="7" w:tplc="18090019" w:tentative="1">
+      <w:start w:val="1"/>
+      <w:numFmt w:val="lowerLetter"/>
+      <w:lvlText w:val="%8."/>
+      <w:lvlJc w:val="left"/>
+      <w:pPr>
+        <w:ind w:left="5760" w:hanging="360"/>
+      </w:pPr>
+    </w:lvl>
+    <w:lvl w:ilvl="8" w:tplc="1809001B" w:tentative="1">
+      <w:start w:val="1"/>
+      <w:numFmt w:val="lowerRoman"/>
+      <w:lvlText w:val="%9."/>
+      <w:lvlJc w:val="right"/>
+      <w:pPr>
+        <w:ind w:left="6480" w:hanging="180"/>
+      </w:pPr>
+    </w:lvl>
+  </w:abstractNum>
   <w:num w:numId="1" w16cid:durableId="708722559">
+    <w:abstractNumId w:val="2"/>
+  </w:num>
+  <w:num w:numId="2" w16cid:durableId="97336561">
+    <w:abstractNumId w:val="4"/>
+  </w:num>
+  <w:num w:numId="3" w16cid:durableId="1617368274">
+    <w:abstractNumId w:val="1"/>
+  </w:num>
+  <w:num w:numId="4" w16cid:durableId="548614080">
     <w:abstractNumId w:val="0"/>
   </w:num>
-  <w:num w:numId="2" w16cid:durableId="97336561">
-    <w:abstractNumId w:val="1"/>
+  <w:num w:numId="5" w16cid:durableId="765926321">
+    <w:abstractNumId w:val="5"/>
+  </w:num>
+  <w:num w:numId="6" w16cid:durableId="1703705292">
+    <w:abstractNumId w:val="6"/>
+  </w:num>
+  <w:num w:numId="7" w16cid:durableId="1146774315">
+    <w:abstractNumId w:val="3"/>
   </w:num>
 </w:numbering>
 </file>
@@ -2002,7 +4248,6 @@
   <w:style w:type="character" w:default="1" w:styleId="DefaultParagraphFont">
     <w:name w:val="Default Paragraph Font"/>
     <w:uiPriority w:val="1"/>
-    <w:semiHidden/>
     <w:unhideWhenUsed/>
   </w:style>
   <w:style w:type="table" w:default="1" w:styleId="TableNormal">

</xml_diff>

<commit_message>
proposal full + changed to smart_farm name
</commit_message>
<xml_diff>
--- a/CA-proposal-v1.0.docx
+++ b/CA-proposal-v1.0.docx
@@ -1097,6 +1097,9 @@
       </w:r>
       <w:proofErr w:type="spellStart"/>
       <w:r>
+        <w:t>smart_</w:t>
+      </w:r>
+      <w:r>
         <w:t>farm.proto</w:t>
       </w:r>
       <w:proofErr w:type="spellEnd"/>
@@ -2803,7 +2806,13 @@
       </w:r>
       <w:proofErr w:type="spellStart"/>
       <w:r>
-        <w:t>Farm.proto</w:t>
+        <w:t>Smart_</w:t>
+      </w:r>
+      <w:r>
+        <w:t>f</w:t>
+      </w:r>
+      <w:r>
+        <w:t>arm.proto</w:t>
       </w:r>
       <w:proofErr w:type="spellEnd"/>
       <w:r>

</xml_diff>